<commit_message>
Coompleted ETL of loading to DW
</commit_message>
<xml_diff>
--- a/ProjectDescription.docx
+++ b/ProjectDescription.docx
@@ -608,19 +608,7 @@
         <w:rPr>
           <w:rFonts w:ascii="Times New Roman" w:hAnsi="Times New Roman" w:cs="Times New Roman"/>
         </w:rPr>
-        <w:t xml:space="preserve">I selected the Billings as the fact tables because it has the measurable values which are defined by other tables: dimensions. </w:t>
-      </w:r>
-      <w:r>
-        <w:rPr>
-          <w:rFonts w:ascii="Times New Roman" w:hAnsi="Times New Roman" w:cs="Times New Roman"/>
-        </w:rPr>
-        <w:t>First,</w:t>
-      </w:r>
-      <w:r>
-        <w:rPr>
-          <w:rFonts w:ascii="Times New Roman" w:hAnsi="Times New Roman" w:cs="Times New Roman"/>
-        </w:rPr>
-        <w:t xml:space="preserve"> I choose the data which will be transferred from staging to warehouse for further processes in each table for better business insight.</w:t>
+        <w:t>I selected the Billings as the fact tables because it has the measurable values which are defined by other tables: dimensions. First, I choose the data which will be transferred from staging to warehouse for further processes in each table for better business insight.</w:t>
       </w:r>
     </w:p>
     <w:p>
@@ -4423,28 +4411,1600 @@
           <w:sz w:val="18"/>
           <w:szCs w:val="18"/>
         </w:rPr>
-        <w:t xml:space="preserve"> </w:t>
+        <w:t xml:space="preserve"> INT;</w:t>
+      </w:r>
+      <w:r>
+        <w:rPr>
+          <w:rFonts w:ascii="Times New Roman" w:hAnsi="Times New Roman" w:cs="Times New Roman"/>
+          <w:sz w:val="18"/>
+          <w:szCs w:val="18"/>
+        </w:rPr>
+        <w:br/>
+      </w:r>
+      <w:r>
+        <w:rPr>
+          <w:rFonts w:ascii="Times New Roman" w:hAnsi="Times New Roman" w:cs="Times New Roman"/>
+          <w:sz w:val="18"/>
+          <w:szCs w:val="18"/>
+        </w:rPr>
+        <w:br/>
+      </w:r>
+      <w:r>
+        <w:rPr>
+          <w:rFonts w:ascii="Times New Roman" w:hAnsi="Times New Roman" w:cs="Times New Roman"/>
+          <w:sz w:val="18"/>
+          <w:szCs w:val="18"/>
+        </w:rPr>
+        <w:br/>
+      </w:r>
+      <w:r>
+        <w:rPr>
+          <w:rFonts w:ascii="Times New Roman" w:hAnsi="Times New Roman" w:cs="Times New Roman"/>
+        </w:rPr>
+        <w:t xml:space="preserve">1. Created a project name </w:t>
+      </w:r>
+      <w:proofErr w:type="spellStart"/>
+      <w:r>
+        <w:rPr>
+          <w:rFonts w:ascii="Times New Roman" w:hAnsi="Times New Roman" w:cs="Times New Roman"/>
+        </w:rPr>
+        <w:t>HealthCareETLProject</w:t>
+      </w:r>
+      <w:proofErr w:type="spellEnd"/>
+    </w:p>
+    <w:p>
+      <w:pPr>
+        <w:ind w:left="720"/>
+        <w:rPr>
+          <w:rFonts w:ascii="Times New Roman" w:hAnsi="Times New Roman" w:cs="Times New Roman"/>
+          <w:sz w:val="18"/>
+          <w:szCs w:val="18"/>
+        </w:rPr>
+      </w:pPr>
+      <w:r>
+        <w:rPr>
+          <w:rFonts w:ascii="Times New Roman" w:hAnsi="Times New Roman" w:cs="Times New Roman"/>
+          <w:sz w:val="18"/>
+          <w:szCs w:val="18"/>
+        </w:rPr>
+        <w:tab/>
+      </w:r>
+      <w:r>
+        <w:rPr>
+          <w:noProof/>
+        </w:rPr>
+        <w:drawing>
+          <wp:inline distT="0" distB="0" distL="0" distR="0" wp14:anchorId="3D568FA5" wp14:editId="043C88CE">
+            <wp:extent cx="5731510" cy="2945130"/>
+            <wp:effectExtent l="0" t="0" r="2540" b="7620"/>
+            <wp:docPr id="780217667" name="Picture 1"/>
+            <wp:cNvGraphicFramePr>
+              <a:graphicFrameLocks xmlns:a="http://schemas.openxmlformats.org/drawingml/2006/main" noChangeAspect="1"/>
+            </wp:cNvGraphicFramePr>
+            <a:graphic xmlns:a="http://schemas.openxmlformats.org/drawingml/2006/main">
+              <a:graphicData uri="http://schemas.openxmlformats.org/drawingml/2006/picture">
+                <pic:pic xmlns:pic="http://schemas.openxmlformats.org/drawingml/2006/picture">
+                  <pic:nvPicPr>
+                    <pic:cNvPr id="780217667" name=""/>
+                    <pic:cNvPicPr/>
+                  </pic:nvPicPr>
+                  <pic:blipFill>
+                    <a:blip r:embed="rId8"/>
+                    <a:stretch>
+                      <a:fillRect/>
+                    </a:stretch>
+                  </pic:blipFill>
+                  <pic:spPr>
+                    <a:xfrm>
+                      <a:off x="0" y="0"/>
+                      <a:ext cx="5731510" cy="2945130"/>
+                    </a:xfrm>
+                    <a:prstGeom prst="rect">
+                      <a:avLst/>
+                    </a:prstGeom>
+                  </pic:spPr>
+                </pic:pic>
+              </a:graphicData>
+            </a:graphic>
+          </wp:inline>
+        </w:drawing>
+      </w:r>
+    </w:p>
+    <w:p>
+      <w:pPr>
+        <w:ind w:left="720"/>
+        <w:rPr>
+          <w:rFonts w:ascii="Times New Roman" w:hAnsi="Times New Roman" w:cs="Times New Roman"/>
+        </w:rPr>
+      </w:pPr>
+      <w:r>
+        <w:rPr>
+          <w:rFonts w:ascii="Times New Roman" w:hAnsi="Times New Roman" w:cs="Times New Roman"/>
+        </w:rPr>
+        <w:t xml:space="preserve">2. </w:t>
+      </w:r>
+      <w:r>
+        <w:rPr>
+          <w:rFonts w:ascii="Times New Roman" w:hAnsi="Times New Roman" w:cs="Times New Roman"/>
+        </w:rPr>
+        <w:t>Data Extraction from sources</w:t>
+      </w:r>
+    </w:p>
+    <w:p>
+      <w:pPr>
+        <w:ind w:left="720"/>
+        <w:rPr>
+          <w:rFonts w:ascii="Times New Roman" w:hAnsi="Times New Roman" w:cs="Times New Roman"/>
+        </w:rPr>
+      </w:pPr>
+      <w:r>
+        <w:rPr>
+          <w:rFonts w:ascii="Times New Roman" w:hAnsi="Times New Roman" w:cs="Times New Roman"/>
+        </w:rPr>
+        <w:t xml:space="preserve">    Considering the organization of data in this scenario, I follow the list as </w:t>
+      </w:r>
+    </w:p>
+    <w:p>
+      <w:pPr>
+        <w:pStyle w:val="ListParagraph"/>
+        <w:numPr>
+          <w:ilvl w:val="0"/>
+          <w:numId w:val="5"/>
+        </w:numPr>
+        <w:rPr>
+          <w:rFonts w:ascii="Times New Roman" w:hAnsi="Times New Roman" w:cs="Times New Roman"/>
+        </w:rPr>
+      </w:pPr>
+      <w:proofErr w:type="spellStart"/>
+      <w:r>
+        <w:rPr>
+          <w:rFonts w:ascii="Times New Roman" w:hAnsi="Times New Roman" w:cs="Times New Roman"/>
+        </w:rPr>
+        <w:t>StgPatients</w:t>
+      </w:r>
+      <w:proofErr w:type="spellEnd"/>
+    </w:p>
+    <w:p>
+      <w:pPr>
+        <w:pStyle w:val="ListParagraph"/>
+        <w:numPr>
+          <w:ilvl w:val="0"/>
+          <w:numId w:val="5"/>
+        </w:numPr>
+        <w:rPr>
+          <w:rFonts w:ascii="Times New Roman" w:hAnsi="Times New Roman" w:cs="Times New Roman"/>
+        </w:rPr>
+      </w:pPr>
+      <w:proofErr w:type="spellStart"/>
+      <w:r>
+        <w:rPr>
+          <w:rFonts w:ascii="Times New Roman" w:hAnsi="Times New Roman" w:cs="Times New Roman"/>
+        </w:rPr>
+        <w:t>StgDoctors</w:t>
+      </w:r>
+      <w:proofErr w:type="spellEnd"/>
+    </w:p>
+    <w:p>
+      <w:pPr>
+        <w:pStyle w:val="ListParagraph"/>
+        <w:numPr>
+          <w:ilvl w:val="0"/>
+          <w:numId w:val="5"/>
+        </w:numPr>
+        <w:rPr>
+          <w:rFonts w:ascii="Times New Roman" w:hAnsi="Times New Roman" w:cs="Times New Roman"/>
+        </w:rPr>
+      </w:pPr>
+      <w:proofErr w:type="spellStart"/>
+      <w:r>
+        <w:rPr>
+          <w:rFonts w:ascii="Times New Roman" w:hAnsi="Times New Roman" w:cs="Times New Roman"/>
+        </w:rPr>
+        <w:t>StgAppointments</w:t>
+      </w:r>
+      <w:proofErr w:type="spellEnd"/>
+    </w:p>
+    <w:p>
+      <w:pPr>
+        <w:pStyle w:val="ListParagraph"/>
+        <w:numPr>
+          <w:ilvl w:val="0"/>
+          <w:numId w:val="5"/>
+        </w:numPr>
+        <w:rPr>
+          <w:rFonts w:ascii="Times New Roman" w:hAnsi="Times New Roman" w:cs="Times New Roman"/>
+        </w:rPr>
+      </w:pPr>
+      <w:proofErr w:type="spellStart"/>
+      <w:r>
+        <w:rPr>
+          <w:rFonts w:ascii="Times New Roman" w:hAnsi="Times New Roman" w:cs="Times New Roman"/>
+        </w:rPr>
+        <w:t>StgPrescriptions</w:t>
+      </w:r>
+      <w:proofErr w:type="spellEnd"/>
+    </w:p>
+    <w:p>
+      <w:pPr>
+        <w:pStyle w:val="ListParagraph"/>
+        <w:numPr>
+          <w:ilvl w:val="0"/>
+          <w:numId w:val="5"/>
+        </w:numPr>
+        <w:rPr>
+          <w:rFonts w:ascii="Times New Roman" w:hAnsi="Times New Roman" w:cs="Times New Roman"/>
+        </w:rPr>
+      </w:pPr>
+      <w:proofErr w:type="spellStart"/>
+      <w:r>
+        <w:rPr>
+          <w:rFonts w:ascii="Times New Roman" w:hAnsi="Times New Roman" w:cs="Times New Roman"/>
+        </w:rPr>
+        <w:t>StgBilling</w:t>
+      </w:r>
+      <w:proofErr w:type="spellEnd"/>
+    </w:p>
+    <w:p>
+      <w:pPr>
+        <w:ind w:left="940"/>
+        <w:rPr>
+          <w:rFonts w:ascii="Times New Roman" w:hAnsi="Times New Roman" w:cs="Times New Roman"/>
+        </w:rPr>
+      </w:pPr>
+      <w:r>
+        <w:rPr>
+          <w:rFonts w:ascii="Times New Roman" w:hAnsi="Times New Roman" w:cs="Times New Roman"/>
+        </w:rPr>
+        <w:t xml:space="preserve">The main reasons are the patients and </w:t>
       </w:r>
       <w:proofErr w:type="gramStart"/>
       <w:r>
         <w:rPr>
           <w:rFonts w:ascii="Times New Roman" w:hAnsi="Times New Roman" w:cs="Times New Roman"/>
-          <w:sz w:val="18"/>
-          <w:szCs w:val="18"/>
-        </w:rPr>
-        <w:t>INT;</w:t>
+        </w:rPr>
+        <w:t>doctors</w:t>
       </w:r>
       <w:proofErr w:type="gramEnd"/>
-    </w:p>
-    <w:p>
-      <w:pPr>
-        <w:ind w:left="720"/>
+      <w:r>
+        <w:rPr>
+          <w:rFonts w:ascii="Times New Roman" w:hAnsi="Times New Roman" w:cs="Times New Roman"/>
+        </w:rPr>
+        <w:t xml:space="preserve"> tables consist of information required to facilitate the appointment table and the prescription table require to reference the appointment table. Finally, the billing table which has referenced values from appointment table.</w:t>
+      </w:r>
+    </w:p>
+    <w:p>
+      <w:pPr>
+        <w:ind w:left="720"/>
+        <w:rPr>
+          <w:rFonts w:ascii="Times New Roman" w:hAnsi="Times New Roman" w:cs="Times New Roman"/>
+        </w:rPr>
+      </w:pPr>
+      <w:r>
+        <w:rPr>
+          <w:rFonts w:ascii="Times New Roman" w:hAnsi="Times New Roman" w:cs="Times New Roman"/>
+        </w:rPr>
+        <w:lastRenderedPageBreak/>
+        <w:t xml:space="preserve">    </w:t>
+      </w:r>
+      <w:r>
+        <w:rPr>
+          <w:rFonts w:ascii="Times New Roman" w:hAnsi="Times New Roman" w:cs="Times New Roman"/>
+        </w:rPr>
+        <w:t>Then</w:t>
+      </w:r>
+      <w:r>
+        <w:rPr>
+          <w:rFonts w:ascii="Times New Roman" w:hAnsi="Times New Roman" w:cs="Times New Roman"/>
+        </w:rPr>
+        <w:t xml:space="preserve"> started the extraction process of data from patients.csv</w:t>
+      </w:r>
+      <w:r>
+        <w:rPr>
+          <w:rFonts w:ascii="Times New Roman" w:hAnsi="Times New Roman" w:cs="Times New Roman"/>
+        </w:rPr>
+        <w:t xml:space="preserve">, doctors.csv flat files, </w:t>
+      </w:r>
+      <w:proofErr w:type="gramStart"/>
+      <w:r>
+        <w:rPr>
+          <w:rFonts w:ascii="Times New Roman" w:hAnsi="Times New Roman" w:cs="Times New Roman"/>
+        </w:rPr>
+        <w:t>Added</w:t>
+      </w:r>
+      <w:proofErr w:type="gramEnd"/>
+      <w:r>
+        <w:rPr>
+          <w:rFonts w:ascii="Times New Roman" w:hAnsi="Times New Roman" w:cs="Times New Roman"/>
+        </w:rPr>
+        <w:t xml:space="preserve"> data flow tasks for these two and inside these configured the source and destinations as necessary. </w:t>
+      </w:r>
+    </w:p>
+    <w:p>
+      <w:pPr>
+        <w:ind w:left="720"/>
+        <w:rPr>
+          <w:rFonts w:ascii="Times New Roman" w:hAnsi="Times New Roman" w:cs="Times New Roman"/>
+        </w:rPr>
+      </w:pPr>
+      <w:r>
+        <w:rPr>
+          <w:noProof/>
+        </w:rPr>
+        <w:drawing>
+          <wp:inline distT="0" distB="0" distL="0" distR="0" wp14:anchorId="1E53F4A9" wp14:editId="713B557C">
+            <wp:extent cx="5731510" cy="3406775"/>
+            <wp:effectExtent l="0" t="0" r="2540" b="3175"/>
+            <wp:docPr id="2074707529" name="Picture 1"/>
+            <wp:cNvGraphicFramePr>
+              <a:graphicFrameLocks xmlns:a="http://schemas.openxmlformats.org/drawingml/2006/main" noChangeAspect="1"/>
+            </wp:cNvGraphicFramePr>
+            <a:graphic xmlns:a="http://schemas.openxmlformats.org/drawingml/2006/main">
+              <a:graphicData uri="http://schemas.openxmlformats.org/drawingml/2006/picture">
+                <pic:pic xmlns:pic="http://schemas.openxmlformats.org/drawingml/2006/picture">
+                  <pic:nvPicPr>
+                    <pic:cNvPr id="2074707529" name=""/>
+                    <pic:cNvPicPr/>
+                  </pic:nvPicPr>
+                  <pic:blipFill>
+                    <a:blip r:embed="rId9"/>
+                    <a:stretch>
+                      <a:fillRect/>
+                    </a:stretch>
+                  </pic:blipFill>
+                  <pic:spPr>
+                    <a:xfrm>
+                      <a:off x="0" y="0"/>
+                      <a:ext cx="5731510" cy="3406775"/>
+                    </a:xfrm>
+                    <a:prstGeom prst="rect">
+                      <a:avLst/>
+                    </a:prstGeom>
+                  </pic:spPr>
+                </pic:pic>
+              </a:graphicData>
+            </a:graphic>
+          </wp:inline>
+        </w:drawing>
+      </w:r>
+    </w:p>
+    <w:p>
+      <w:pPr>
+        <w:ind w:left="720"/>
+        <w:rPr>
+          <w:rFonts w:ascii="Times New Roman" w:hAnsi="Times New Roman" w:cs="Times New Roman"/>
+        </w:rPr>
+      </w:pPr>
+      <w:r>
+        <w:rPr>
+          <w:noProof/>
+        </w:rPr>
+        <w:drawing>
+          <wp:inline distT="0" distB="0" distL="0" distR="0" wp14:anchorId="511F1DE6" wp14:editId="110DFDF6">
+            <wp:extent cx="5731510" cy="4519914"/>
+            <wp:effectExtent l="0" t="0" r="2540" b="0"/>
+            <wp:docPr id="1639370386" name="Picture 1"/>
+            <wp:cNvGraphicFramePr>
+              <a:graphicFrameLocks xmlns:a="http://schemas.openxmlformats.org/drawingml/2006/main" noChangeAspect="1"/>
+            </wp:cNvGraphicFramePr>
+            <a:graphic xmlns:a="http://schemas.openxmlformats.org/drawingml/2006/main">
+              <a:graphicData uri="http://schemas.openxmlformats.org/drawingml/2006/picture">
+                <pic:pic xmlns:pic="http://schemas.openxmlformats.org/drawingml/2006/picture">
+                  <pic:nvPicPr>
+                    <pic:cNvPr id="1639370386" name=""/>
+                    <pic:cNvPicPr/>
+                  </pic:nvPicPr>
+                  <pic:blipFill>
+                    <a:blip r:embed="rId10"/>
+                    <a:stretch>
+                      <a:fillRect/>
+                    </a:stretch>
+                  </pic:blipFill>
+                  <pic:spPr>
+                    <a:xfrm>
+                      <a:off x="0" y="0"/>
+                      <a:ext cx="5737539" cy="4524669"/>
+                    </a:xfrm>
+                    <a:prstGeom prst="rect">
+                      <a:avLst/>
+                    </a:prstGeom>
+                  </pic:spPr>
+                </pic:pic>
+              </a:graphicData>
+            </a:graphic>
+          </wp:inline>
+        </w:drawing>
+      </w:r>
+    </w:p>
+    <w:p>
+      <w:pPr>
+        <w:ind w:left="720"/>
+        <w:rPr>
+          <w:rFonts w:ascii="Times New Roman" w:hAnsi="Times New Roman" w:cs="Times New Roman"/>
+        </w:rPr>
+      </w:pPr>
+      <w:r>
+        <w:rPr>
+          <w:rFonts w:ascii="Times New Roman" w:hAnsi="Times New Roman" w:cs="Times New Roman"/>
+        </w:rPr>
+        <w:lastRenderedPageBreak/>
+        <w:t xml:space="preserve">Also added a </w:t>
+      </w:r>
+      <w:proofErr w:type="spellStart"/>
+      <w:r>
+        <w:rPr>
+          <w:rFonts w:ascii="Times New Roman" w:hAnsi="Times New Roman" w:cs="Times New Roman"/>
+        </w:rPr>
+        <w:t>preExecute</w:t>
+      </w:r>
+      <w:proofErr w:type="spellEnd"/>
+      <w:r>
+        <w:rPr>
+          <w:rFonts w:ascii="Times New Roman" w:hAnsi="Times New Roman" w:cs="Times New Roman"/>
+        </w:rPr>
+        <w:t xml:space="preserve"> event handler to truncate the table to avoid same data repeating.</w:t>
+      </w:r>
+    </w:p>
+    <w:p>
+      <w:pPr>
+        <w:ind w:left="720"/>
+        <w:rPr>
+          <w:rFonts w:ascii="Times New Roman" w:hAnsi="Times New Roman" w:cs="Times New Roman"/>
+        </w:rPr>
+      </w:pPr>
+      <w:r>
+        <w:rPr>
+          <w:noProof/>
+        </w:rPr>
+        <w:drawing>
+          <wp:inline distT="0" distB="0" distL="0" distR="0" wp14:anchorId="7FC90140" wp14:editId="485C06E3">
+            <wp:extent cx="5731510" cy="2753995"/>
+            <wp:effectExtent l="0" t="0" r="2540" b="8255"/>
+            <wp:docPr id="1202165945" name="Picture 1" descr="A screenshot of a computer&#10;&#10;AI-generated content may be incorrect."/>
+            <wp:cNvGraphicFramePr>
+              <a:graphicFrameLocks xmlns:a="http://schemas.openxmlformats.org/drawingml/2006/main" noChangeAspect="1"/>
+            </wp:cNvGraphicFramePr>
+            <a:graphic xmlns:a="http://schemas.openxmlformats.org/drawingml/2006/main">
+              <a:graphicData uri="http://schemas.openxmlformats.org/drawingml/2006/picture">
+                <pic:pic xmlns:pic="http://schemas.openxmlformats.org/drawingml/2006/picture">
+                  <pic:nvPicPr>
+                    <pic:cNvPr id="1202165945" name="Picture 1" descr="A screenshot of a computer&#10;&#10;AI-generated content may be incorrect."/>
+                    <pic:cNvPicPr/>
+                  </pic:nvPicPr>
+                  <pic:blipFill>
+                    <a:blip r:embed="rId11"/>
+                    <a:stretch>
+                      <a:fillRect/>
+                    </a:stretch>
+                  </pic:blipFill>
+                  <pic:spPr>
+                    <a:xfrm>
+                      <a:off x="0" y="0"/>
+                      <a:ext cx="5731510" cy="2753995"/>
+                    </a:xfrm>
+                    <a:prstGeom prst="rect">
+                      <a:avLst/>
+                    </a:prstGeom>
+                  </pic:spPr>
+                </pic:pic>
+              </a:graphicData>
+            </a:graphic>
+          </wp:inline>
+        </w:drawing>
+      </w:r>
+      <w:r>
+        <w:rPr>
+          <w:rFonts w:ascii="Times New Roman" w:hAnsi="Times New Roman" w:cs="Times New Roman"/>
+        </w:rPr>
+        <w:br/>
+      </w:r>
+      <w:r>
+        <w:rPr>
+          <w:rFonts w:ascii="Times New Roman" w:hAnsi="Times New Roman" w:cs="Times New Roman"/>
+        </w:rPr>
+        <w:br/>
+        <w:t xml:space="preserve">After doing the things for patients and doctors, then carried out the process for appointments table which is an OLE DB source in </w:t>
+      </w:r>
+      <w:proofErr w:type="spellStart"/>
+      <w:r>
+        <w:rPr>
+          <w:rFonts w:ascii="Times New Roman" w:hAnsi="Times New Roman" w:cs="Times New Roman"/>
+        </w:rPr>
+        <w:t>HealthCare_Source</w:t>
+      </w:r>
+      <w:proofErr w:type="spellEnd"/>
+      <w:r>
+        <w:rPr>
+          <w:rFonts w:ascii="Times New Roman" w:hAnsi="Times New Roman" w:cs="Times New Roman"/>
+        </w:rPr>
+        <w:br/>
+      </w:r>
+      <w:r>
+        <w:rPr>
+          <w:rFonts w:ascii="Times New Roman" w:hAnsi="Times New Roman" w:cs="Times New Roman"/>
+        </w:rPr>
+        <w:br/>
+      </w:r>
+      <w:r>
+        <w:rPr>
+          <w:noProof/>
+        </w:rPr>
+        <w:drawing>
+          <wp:inline distT="0" distB="0" distL="0" distR="0" wp14:anchorId="7DED16F1" wp14:editId="5E3C9A62">
+            <wp:extent cx="2962275" cy="3543300"/>
+            <wp:effectExtent l="0" t="0" r="9525" b="0"/>
+            <wp:docPr id="1776815773" name="Picture 1" descr="A screenshot of a computer&#10;&#10;AI-generated content may be incorrect."/>
+            <wp:cNvGraphicFramePr>
+              <a:graphicFrameLocks xmlns:a="http://schemas.openxmlformats.org/drawingml/2006/main" noChangeAspect="1"/>
+            </wp:cNvGraphicFramePr>
+            <a:graphic xmlns:a="http://schemas.openxmlformats.org/drawingml/2006/main">
+              <a:graphicData uri="http://schemas.openxmlformats.org/drawingml/2006/picture">
+                <pic:pic xmlns:pic="http://schemas.openxmlformats.org/drawingml/2006/picture">
+                  <pic:nvPicPr>
+                    <pic:cNvPr id="1776815773" name="Picture 1" descr="A screenshot of a computer&#10;&#10;AI-generated content may be incorrect."/>
+                    <pic:cNvPicPr/>
+                  </pic:nvPicPr>
+                  <pic:blipFill>
+                    <a:blip r:embed="rId12"/>
+                    <a:stretch>
+                      <a:fillRect/>
+                    </a:stretch>
+                  </pic:blipFill>
+                  <pic:spPr>
+                    <a:xfrm>
+                      <a:off x="0" y="0"/>
+                      <a:ext cx="2962275" cy="3543300"/>
+                    </a:xfrm>
+                    <a:prstGeom prst="rect">
+                      <a:avLst/>
+                    </a:prstGeom>
+                  </pic:spPr>
+                </pic:pic>
+              </a:graphicData>
+            </a:graphic>
+          </wp:inline>
+        </w:drawing>
+      </w:r>
+    </w:p>
+    <w:p>
+      <w:pPr>
+        <w:ind w:left="720"/>
+        <w:rPr>
+          <w:rFonts w:ascii="Times New Roman" w:hAnsi="Times New Roman" w:cs="Times New Roman"/>
+        </w:rPr>
+      </w:pPr>
+      <w:r>
+        <w:rPr>
+          <w:rFonts w:ascii="Times New Roman" w:hAnsi="Times New Roman" w:cs="Times New Roman"/>
+        </w:rPr>
+        <w:t xml:space="preserve">Then added the necessary configuration and executed the </w:t>
+      </w:r>
+      <w:r>
+        <w:rPr>
+          <w:rFonts w:ascii="Times New Roman" w:hAnsi="Times New Roman" w:cs="Times New Roman"/>
+        </w:rPr>
+        <w:t xml:space="preserve">same source and destination concept along with </w:t>
+      </w:r>
+      <w:proofErr w:type="spellStart"/>
+      <w:r>
+        <w:rPr>
+          <w:rFonts w:ascii="Times New Roman" w:hAnsi="Times New Roman" w:cs="Times New Roman"/>
+        </w:rPr>
+        <w:t>PreExecute</w:t>
+      </w:r>
+      <w:proofErr w:type="spellEnd"/>
+      <w:r>
+        <w:rPr>
+          <w:rFonts w:ascii="Times New Roman" w:hAnsi="Times New Roman" w:cs="Times New Roman"/>
+        </w:rPr>
+        <w:t xml:space="preserve"> event handler for this too.</w:t>
+      </w:r>
+    </w:p>
+    <w:p>
+      <w:pPr>
+        <w:ind w:left="720"/>
+        <w:rPr>
+          <w:rFonts w:ascii="Times New Roman" w:hAnsi="Times New Roman" w:cs="Times New Roman"/>
+        </w:rPr>
+      </w:pPr>
+      <w:r>
+        <w:rPr>
+          <w:noProof/>
+        </w:rPr>
+        <w:lastRenderedPageBreak/>
+        <w:drawing>
+          <wp:inline distT="0" distB="0" distL="0" distR="0" wp14:anchorId="6F0AE9F8" wp14:editId="412B4485">
+            <wp:extent cx="5731510" cy="3247390"/>
+            <wp:effectExtent l="0" t="0" r="2540" b="0"/>
+            <wp:docPr id="120001520" name="Picture 1" descr="A screenshot of a computer&#10;&#10;AI-generated content may be incorrect."/>
+            <wp:cNvGraphicFramePr>
+              <a:graphicFrameLocks xmlns:a="http://schemas.openxmlformats.org/drawingml/2006/main" noChangeAspect="1"/>
+            </wp:cNvGraphicFramePr>
+            <a:graphic xmlns:a="http://schemas.openxmlformats.org/drawingml/2006/main">
+              <a:graphicData uri="http://schemas.openxmlformats.org/drawingml/2006/picture">
+                <pic:pic xmlns:pic="http://schemas.openxmlformats.org/drawingml/2006/picture">
+                  <pic:nvPicPr>
+                    <pic:cNvPr id="120001520" name="Picture 1" descr="A screenshot of a computer&#10;&#10;AI-generated content may be incorrect."/>
+                    <pic:cNvPicPr/>
+                  </pic:nvPicPr>
+                  <pic:blipFill>
+                    <a:blip r:embed="rId13"/>
+                    <a:stretch>
+                      <a:fillRect/>
+                    </a:stretch>
+                  </pic:blipFill>
+                  <pic:spPr>
+                    <a:xfrm>
+                      <a:off x="0" y="0"/>
+                      <a:ext cx="5731510" cy="3247390"/>
+                    </a:xfrm>
+                    <a:prstGeom prst="rect">
+                      <a:avLst/>
+                    </a:prstGeom>
+                  </pic:spPr>
+                </pic:pic>
+              </a:graphicData>
+            </a:graphic>
+          </wp:inline>
+        </w:drawing>
+      </w:r>
+    </w:p>
+    <w:p>
+      <w:pPr>
+        <w:ind w:left="720"/>
+        <w:rPr>
+          <w:rFonts w:ascii="Times New Roman" w:hAnsi="Times New Roman" w:cs="Times New Roman"/>
+        </w:rPr>
+      </w:pPr>
+    </w:p>
+    <w:p>
+      <w:pPr>
+        <w:ind w:left="720"/>
+        <w:rPr>
+          <w:rFonts w:ascii="Times New Roman" w:hAnsi="Times New Roman" w:cs="Times New Roman"/>
+        </w:rPr>
+      </w:pPr>
+      <w:r>
+        <w:rPr>
+          <w:noProof/>
+        </w:rPr>
+        <w:drawing>
+          <wp:inline distT="0" distB="0" distL="0" distR="0" wp14:anchorId="5D2B20F4" wp14:editId="359DE886">
+            <wp:extent cx="5731510" cy="4736465"/>
+            <wp:effectExtent l="0" t="0" r="2540" b="6985"/>
+            <wp:docPr id="126273529" name="Picture 1" descr="A screenshot of a computer&#10;&#10;AI-generated content may be incorrect."/>
+            <wp:cNvGraphicFramePr>
+              <a:graphicFrameLocks xmlns:a="http://schemas.openxmlformats.org/drawingml/2006/main" noChangeAspect="1"/>
+            </wp:cNvGraphicFramePr>
+            <a:graphic xmlns:a="http://schemas.openxmlformats.org/drawingml/2006/main">
+              <a:graphicData uri="http://schemas.openxmlformats.org/drawingml/2006/picture">
+                <pic:pic xmlns:pic="http://schemas.openxmlformats.org/drawingml/2006/picture">
+                  <pic:nvPicPr>
+                    <pic:cNvPr id="126273529" name="Picture 1" descr="A screenshot of a computer&#10;&#10;AI-generated content may be incorrect."/>
+                    <pic:cNvPicPr/>
+                  </pic:nvPicPr>
+                  <pic:blipFill>
+                    <a:blip r:embed="rId14"/>
+                    <a:stretch>
+                      <a:fillRect/>
+                    </a:stretch>
+                  </pic:blipFill>
+                  <pic:spPr>
+                    <a:xfrm>
+                      <a:off x="0" y="0"/>
+                      <a:ext cx="5731510" cy="4736465"/>
+                    </a:xfrm>
+                    <a:prstGeom prst="rect">
+                      <a:avLst/>
+                    </a:prstGeom>
+                  </pic:spPr>
+                </pic:pic>
+              </a:graphicData>
+            </a:graphic>
+          </wp:inline>
+        </w:drawing>
+      </w:r>
+      <w:r>
+        <w:rPr>
+          <w:rFonts w:ascii="Times New Roman" w:hAnsi="Times New Roman" w:cs="Times New Roman"/>
+        </w:rPr>
+        <w:br/>
+      </w:r>
+      <w:r>
+        <w:rPr>
+          <w:rFonts w:ascii="Times New Roman" w:hAnsi="Times New Roman" w:cs="Times New Roman"/>
+        </w:rPr>
+        <w:br/>
+      </w:r>
+      <w:r>
+        <w:rPr>
+          <w:noProof/>
+        </w:rPr>
+        <w:lastRenderedPageBreak/>
+        <w:drawing>
+          <wp:inline distT="0" distB="0" distL="0" distR="0" wp14:anchorId="0C919365" wp14:editId="7F4733E5">
+            <wp:extent cx="5731510" cy="5227320"/>
+            <wp:effectExtent l="0" t="0" r="2540" b="0"/>
+            <wp:docPr id="886605901" name="Picture 1" descr="A screenshot of a computer&#10;&#10;AI-generated content may be incorrect."/>
+            <wp:cNvGraphicFramePr>
+              <a:graphicFrameLocks xmlns:a="http://schemas.openxmlformats.org/drawingml/2006/main" noChangeAspect="1"/>
+            </wp:cNvGraphicFramePr>
+            <a:graphic xmlns:a="http://schemas.openxmlformats.org/drawingml/2006/main">
+              <a:graphicData uri="http://schemas.openxmlformats.org/drawingml/2006/picture">
+                <pic:pic xmlns:pic="http://schemas.openxmlformats.org/drawingml/2006/picture">
+                  <pic:nvPicPr>
+                    <pic:cNvPr id="886605901" name="Picture 1" descr="A screenshot of a computer&#10;&#10;AI-generated content may be incorrect."/>
+                    <pic:cNvPicPr/>
+                  </pic:nvPicPr>
+                  <pic:blipFill>
+                    <a:blip r:embed="rId15"/>
+                    <a:stretch>
+                      <a:fillRect/>
+                    </a:stretch>
+                  </pic:blipFill>
+                  <pic:spPr>
+                    <a:xfrm>
+                      <a:off x="0" y="0"/>
+                      <a:ext cx="5731510" cy="5227320"/>
+                    </a:xfrm>
+                    <a:prstGeom prst="rect">
+                      <a:avLst/>
+                    </a:prstGeom>
+                  </pic:spPr>
+                </pic:pic>
+              </a:graphicData>
+            </a:graphic>
+          </wp:inline>
+        </w:drawing>
+      </w:r>
+      <w:r>
+        <w:rPr>
+          <w:rFonts w:ascii="Times New Roman" w:hAnsi="Times New Roman" w:cs="Times New Roman"/>
+        </w:rPr>
+        <w:br/>
+      </w:r>
+      <w:r>
+        <w:rPr>
+          <w:rFonts w:ascii="Times New Roman" w:hAnsi="Times New Roman" w:cs="Times New Roman"/>
+        </w:rPr>
+        <w:br/>
+      </w:r>
+      <w:r>
+        <w:rPr>
+          <w:noProof/>
+        </w:rPr>
+        <w:lastRenderedPageBreak/>
+        <w:drawing>
+          <wp:inline distT="0" distB="0" distL="0" distR="0" wp14:anchorId="23B50303" wp14:editId="336D6AC4">
+            <wp:extent cx="5731510" cy="5354320"/>
+            <wp:effectExtent l="0" t="0" r="2540" b="0"/>
+            <wp:docPr id="2076545478" name="Picture 1" descr="A screenshot of a computer&#10;&#10;AI-generated content may be incorrect."/>
+            <wp:cNvGraphicFramePr>
+              <a:graphicFrameLocks xmlns:a="http://schemas.openxmlformats.org/drawingml/2006/main" noChangeAspect="1"/>
+            </wp:cNvGraphicFramePr>
+            <a:graphic xmlns:a="http://schemas.openxmlformats.org/drawingml/2006/main">
+              <a:graphicData uri="http://schemas.openxmlformats.org/drawingml/2006/picture">
+                <pic:pic xmlns:pic="http://schemas.openxmlformats.org/drawingml/2006/picture">
+                  <pic:nvPicPr>
+                    <pic:cNvPr id="2076545478" name="Picture 1" descr="A screenshot of a computer&#10;&#10;AI-generated content may be incorrect."/>
+                    <pic:cNvPicPr/>
+                  </pic:nvPicPr>
+                  <pic:blipFill>
+                    <a:blip r:embed="rId16"/>
+                    <a:stretch>
+                      <a:fillRect/>
+                    </a:stretch>
+                  </pic:blipFill>
+                  <pic:spPr>
+                    <a:xfrm>
+                      <a:off x="0" y="0"/>
+                      <a:ext cx="5731510" cy="5354320"/>
+                    </a:xfrm>
+                    <a:prstGeom prst="rect">
+                      <a:avLst/>
+                    </a:prstGeom>
+                  </pic:spPr>
+                </pic:pic>
+              </a:graphicData>
+            </a:graphic>
+          </wp:inline>
+        </w:drawing>
+      </w:r>
+      <w:r>
+        <w:rPr>
+          <w:rFonts w:ascii="Times New Roman" w:hAnsi="Times New Roman" w:cs="Times New Roman"/>
+        </w:rPr>
+        <w:br/>
+      </w:r>
+      <w:r>
+        <w:rPr>
+          <w:rFonts w:ascii="Times New Roman" w:hAnsi="Times New Roman" w:cs="Times New Roman"/>
+        </w:rPr>
+        <w:br/>
+      </w:r>
+      <w:r>
+        <w:rPr>
+          <w:noProof/>
+        </w:rPr>
+        <w:drawing>
+          <wp:inline distT="0" distB="0" distL="0" distR="0" wp14:anchorId="2EAFE199" wp14:editId="6544CB8E">
+            <wp:extent cx="5731510" cy="2800985"/>
+            <wp:effectExtent l="0" t="0" r="2540" b="0"/>
+            <wp:docPr id="1592243367" name="Picture 1" descr="A screenshot of a computer&#10;&#10;AI-generated content may be incorrect."/>
+            <wp:cNvGraphicFramePr>
+              <a:graphicFrameLocks xmlns:a="http://schemas.openxmlformats.org/drawingml/2006/main" noChangeAspect="1"/>
+            </wp:cNvGraphicFramePr>
+            <a:graphic xmlns:a="http://schemas.openxmlformats.org/drawingml/2006/main">
+              <a:graphicData uri="http://schemas.openxmlformats.org/drawingml/2006/picture">
+                <pic:pic xmlns:pic="http://schemas.openxmlformats.org/drawingml/2006/picture">
+                  <pic:nvPicPr>
+                    <pic:cNvPr id="1592243367" name="Picture 1" descr="A screenshot of a computer&#10;&#10;AI-generated content may be incorrect."/>
+                    <pic:cNvPicPr/>
+                  </pic:nvPicPr>
+                  <pic:blipFill>
+                    <a:blip r:embed="rId17"/>
+                    <a:stretch>
+                      <a:fillRect/>
+                    </a:stretch>
+                  </pic:blipFill>
+                  <pic:spPr>
+                    <a:xfrm>
+                      <a:off x="0" y="0"/>
+                      <a:ext cx="5731510" cy="2800985"/>
+                    </a:xfrm>
+                    <a:prstGeom prst="rect">
+                      <a:avLst/>
+                    </a:prstGeom>
+                  </pic:spPr>
+                </pic:pic>
+              </a:graphicData>
+            </a:graphic>
+          </wp:inline>
+        </w:drawing>
+      </w:r>
+      <w:r>
+        <w:rPr>
+          <w:rFonts w:ascii="Times New Roman" w:hAnsi="Times New Roman" w:cs="Times New Roman"/>
+        </w:rPr>
+        <w:br/>
+      </w:r>
+      <w:r>
+        <w:rPr>
+          <w:rFonts w:ascii="Times New Roman" w:hAnsi="Times New Roman" w:cs="Times New Roman"/>
+        </w:rPr>
+        <w:br/>
+      </w:r>
+      <w:r>
+        <w:rPr>
+          <w:rFonts w:ascii="Times New Roman" w:hAnsi="Times New Roman" w:cs="Times New Roman"/>
+        </w:rPr>
+        <w:t>Likewise,</w:t>
+      </w:r>
+      <w:r>
+        <w:rPr>
+          <w:rFonts w:ascii="Times New Roman" w:hAnsi="Times New Roman" w:cs="Times New Roman"/>
+        </w:rPr>
+        <w:t xml:space="preserve"> the same procedure was carried out for Prescription CSV and Billing Table respectively.</w:t>
+      </w:r>
+      <w:r>
+        <w:rPr>
+          <w:rFonts w:ascii="Times New Roman" w:hAnsi="Times New Roman" w:cs="Times New Roman"/>
+        </w:rPr>
+        <w:br/>
+      </w:r>
+      <w:r>
+        <w:rPr>
+          <w:rFonts w:ascii="Times New Roman" w:hAnsi="Times New Roman" w:cs="Times New Roman"/>
+        </w:rPr>
+        <w:lastRenderedPageBreak/>
+        <w:br/>
+      </w:r>
+      <w:r>
+        <w:rPr>
+          <w:noProof/>
+        </w:rPr>
+        <w:drawing>
+          <wp:inline distT="0" distB="0" distL="0" distR="0" wp14:anchorId="1513011A" wp14:editId="60ACD6D3">
+            <wp:extent cx="5324475" cy="4076700"/>
+            <wp:effectExtent l="0" t="0" r="9525" b="0"/>
+            <wp:docPr id="1240869597" name="Picture 1" descr="A diagram of a medical procedure&#10;&#10;AI-generated content may be incorrect."/>
+            <wp:cNvGraphicFramePr>
+              <a:graphicFrameLocks xmlns:a="http://schemas.openxmlformats.org/drawingml/2006/main" noChangeAspect="1"/>
+            </wp:cNvGraphicFramePr>
+            <a:graphic xmlns:a="http://schemas.openxmlformats.org/drawingml/2006/main">
+              <a:graphicData uri="http://schemas.openxmlformats.org/drawingml/2006/picture">
+                <pic:pic xmlns:pic="http://schemas.openxmlformats.org/drawingml/2006/picture">
+                  <pic:nvPicPr>
+                    <pic:cNvPr id="1240869597" name="Picture 1" descr="A diagram of a medical procedure&#10;&#10;AI-generated content may be incorrect."/>
+                    <pic:cNvPicPr/>
+                  </pic:nvPicPr>
+                  <pic:blipFill>
+                    <a:blip r:embed="rId18"/>
+                    <a:stretch>
+                      <a:fillRect/>
+                    </a:stretch>
+                  </pic:blipFill>
+                  <pic:spPr>
+                    <a:xfrm>
+                      <a:off x="0" y="0"/>
+                      <a:ext cx="5324475" cy="4076700"/>
+                    </a:xfrm>
+                    <a:prstGeom prst="rect">
+                      <a:avLst/>
+                    </a:prstGeom>
+                  </pic:spPr>
+                </pic:pic>
+              </a:graphicData>
+            </a:graphic>
+          </wp:inline>
+        </w:drawing>
+      </w:r>
+    </w:p>
+    <w:p>
+      <w:pPr>
+        <w:ind w:left="720"/>
+        <w:rPr>
+          <w:rFonts w:ascii="Times New Roman" w:hAnsi="Times New Roman" w:cs="Times New Roman"/>
+        </w:rPr>
+      </w:pPr>
+    </w:p>
+    <w:p>
+      <w:pPr>
+        <w:ind w:left="720"/>
+        <w:rPr>
+          <w:rFonts w:ascii="Times New Roman" w:hAnsi="Times New Roman" w:cs="Times New Roman"/>
+        </w:rPr>
+      </w:pPr>
+      <w:r>
+        <w:rPr>
+          <w:rFonts w:ascii="Times New Roman" w:hAnsi="Times New Roman" w:cs="Times New Roman"/>
+        </w:rPr>
+        <w:t>Executed the package after building the solution</w:t>
+      </w:r>
+      <w:r>
+        <w:rPr>
+          <w:rFonts w:ascii="Times New Roman" w:hAnsi="Times New Roman" w:cs="Times New Roman"/>
+        </w:rPr>
+        <w:br/>
+      </w:r>
+      <w:r>
+        <w:rPr>
+          <w:noProof/>
+        </w:rPr>
+        <w:drawing>
+          <wp:inline distT="0" distB="0" distL="0" distR="0" wp14:anchorId="212847B6" wp14:editId="4C34E067">
+            <wp:extent cx="5731510" cy="3056890"/>
+            <wp:effectExtent l="0" t="0" r="2540" b="0"/>
+            <wp:docPr id="1004918754" name="Picture 1"/>
+            <wp:cNvGraphicFramePr>
+              <a:graphicFrameLocks xmlns:a="http://schemas.openxmlformats.org/drawingml/2006/main" noChangeAspect="1"/>
+            </wp:cNvGraphicFramePr>
+            <a:graphic xmlns:a="http://schemas.openxmlformats.org/drawingml/2006/main">
+              <a:graphicData uri="http://schemas.openxmlformats.org/drawingml/2006/picture">
+                <pic:pic xmlns:pic="http://schemas.openxmlformats.org/drawingml/2006/picture">
+                  <pic:nvPicPr>
+                    <pic:cNvPr id="1004918754" name=""/>
+                    <pic:cNvPicPr/>
+                  </pic:nvPicPr>
+                  <pic:blipFill>
+                    <a:blip r:embed="rId19"/>
+                    <a:stretch>
+                      <a:fillRect/>
+                    </a:stretch>
+                  </pic:blipFill>
+                  <pic:spPr>
+                    <a:xfrm>
+                      <a:off x="0" y="0"/>
+                      <a:ext cx="5731510" cy="3056890"/>
+                    </a:xfrm>
+                    <a:prstGeom prst="rect">
+                      <a:avLst/>
+                    </a:prstGeom>
+                  </pic:spPr>
+                </pic:pic>
+              </a:graphicData>
+            </a:graphic>
+          </wp:inline>
+        </w:drawing>
+      </w:r>
+      <w:r>
+        <w:rPr>
+          <w:rFonts w:ascii="Times New Roman" w:hAnsi="Times New Roman" w:cs="Times New Roman"/>
+        </w:rPr>
+        <w:br/>
+        <w:t>Now the Data can be observed in Staging tables.</w:t>
+      </w:r>
+    </w:p>
+    <w:p>
+      <w:pPr>
+        <w:ind w:left="720"/>
+        <w:rPr>
+          <w:rFonts w:ascii="Times New Roman" w:hAnsi="Times New Roman" w:cs="Times New Roman"/>
+        </w:rPr>
+      </w:pPr>
+      <w:r>
+        <w:rPr>
+          <w:rFonts w:ascii="Times New Roman" w:hAnsi="Times New Roman" w:cs="Times New Roman"/>
+        </w:rPr>
+        <w:t xml:space="preserve">Data Profiling part to understand what transformations should be performed on the data. </w:t>
+      </w:r>
+    </w:p>
+    <w:p>
+      <w:pPr>
+        <w:ind w:left="720"/>
+        <w:rPr>
+          <w:rFonts w:ascii="Times New Roman" w:hAnsi="Times New Roman" w:cs="Times New Roman"/>
+        </w:rPr>
+      </w:pPr>
+    </w:p>
+    <w:p>
+      <w:pPr>
+        <w:ind w:left="720"/>
+        <w:rPr>
+          <w:rFonts w:ascii="Times New Roman" w:hAnsi="Times New Roman" w:cs="Times New Roman"/>
+        </w:rPr>
+      </w:pPr>
+      <w:r>
+        <w:rPr>
+          <w:noProof/>
+        </w:rPr>
+        <w:lastRenderedPageBreak/>
+        <w:drawing>
+          <wp:inline distT="0" distB="0" distL="0" distR="0" wp14:anchorId="1D01F5B1" wp14:editId="0EBCDBC0">
+            <wp:extent cx="5731510" cy="5767705"/>
+            <wp:effectExtent l="0" t="0" r="2540" b="4445"/>
+            <wp:docPr id="103024077" name="Picture 1" descr="A screenshot of a computer&#10;&#10;AI-generated content may be incorrect."/>
+            <wp:cNvGraphicFramePr>
+              <a:graphicFrameLocks xmlns:a="http://schemas.openxmlformats.org/drawingml/2006/main" noChangeAspect="1"/>
+            </wp:cNvGraphicFramePr>
+            <a:graphic xmlns:a="http://schemas.openxmlformats.org/drawingml/2006/main">
+              <a:graphicData uri="http://schemas.openxmlformats.org/drawingml/2006/picture">
+                <pic:pic xmlns:pic="http://schemas.openxmlformats.org/drawingml/2006/picture">
+                  <pic:nvPicPr>
+                    <pic:cNvPr id="103024077" name="Picture 1" descr="A screenshot of a computer&#10;&#10;AI-generated content may be incorrect."/>
+                    <pic:cNvPicPr/>
+                  </pic:nvPicPr>
+                  <pic:blipFill>
+                    <a:blip r:embed="rId20"/>
+                    <a:stretch>
+                      <a:fillRect/>
+                    </a:stretch>
+                  </pic:blipFill>
+                  <pic:spPr>
+                    <a:xfrm>
+                      <a:off x="0" y="0"/>
+                      <a:ext cx="5731510" cy="5767705"/>
+                    </a:xfrm>
+                    <a:prstGeom prst="rect">
+                      <a:avLst/>
+                    </a:prstGeom>
+                  </pic:spPr>
+                </pic:pic>
+              </a:graphicData>
+            </a:graphic>
+          </wp:inline>
+        </w:drawing>
+      </w:r>
+    </w:p>
+    <w:p>
+      <w:pPr>
+        <w:ind w:left="720"/>
+        <w:rPr>
+          <w:rFonts w:ascii="Times New Roman" w:hAnsi="Times New Roman" w:cs="Times New Roman"/>
+        </w:rPr>
+      </w:pPr>
+      <w:r>
+        <w:rPr>
+          <w:noProof/>
+        </w:rPr>
+        <w:lastRenderedPageBreak/>
+        <w:drawing>
+          <wp:inline distT="0" distB="0" distL="0" distR="0" wp14:anchorId="5778DF58" wp14:editId="020F8E11">
+            <wp:extent cx="5731510" cy="4886960"/>
+            <wp:effectExtent l="0" t="0" r="2540" b="8890"/>
+            <wp:docPr id="519723003" name="Picture 1" descr="A screenshot of a computer&#10;&#10;AI-generated content may be incorrect."/>
+            <wp:cNvGraphicFramePr>
+              <a:graphicFrameLocks xmlns:a="http://schemas.openxmlformats.org/drawingml/2006/main" noChangeAspect="1"/>
+            </wp:cNvGraphicFramePr>
+            <a:graphic xmlns:a="http://schemas.openxmlformats.org/drawingml/2006/main">
+              <a:graphicData uri="http://schemas.openxmlformats.org/drawingml/2006/picture">
+                <pic:pic xmlns:pic="http://schemas.openxmlformats.org/drawingml/2006/picture">
+                  <pic:nvPicPr>
+                    <pic:cNvPr id="519723003" name="Picture 1" descr="A screenshot of a computer&#10;&#10;AI-generated content may be incorrect."/>
+                    <pic:cNvPicPr/>
+                  </pic:nvPicPr>
+                  <pic:blipFill>
+                    <a:blip r:embed="rId21"/>
+                    <a:stretch>
+                      <a:fillRect/>
+                    </a:stretch>
+                  </pic:blipFill>
+                  <pic:spPr>
+                    <a:xfrm>
+                      <a:off x="0" y="0"/>
+                      <a:ext cx="5731510" cy="4886960"/>
+                    </a:xfrm>
+                    <a:prstGeom prst="rect">
+                      <a:avLst/>
+                    </a:prstGeom>
+                  </pic:spPr>
+                </pic:pic>
+              </a:graphicData>
+            </a:graphic>
+          </wp:inline>
+        </w:drawing>
+      </w:r>
+    </w:p>
+    <w:p>
+      <w:pPr>
+        <w:ind w:left="720"/>
+        <w:rPr>
+          <w:rFonts w:ascii="Times New Roman" w:hAnsi="Times New Roman" w:cs="Times New Roman"/>
+        </w:rPr>
+      </w:pPr>
+    </w:p>
+    <w:p>
+      <w:pPr>
+        <w:ind w:left="720"/>
+        <w:rPr>
+          <w:rFonts w:ascii="Times New Roman" w:hAnsi="Times New Roman" w:cs="Times New Roman"/>
+        </w:rPr>
+      </w:pPr>
+    </w:p>
+    <w:p>
+      <w:pPr>
+        <w:ind w:left="720"/>
+        <w:rPr>
+          <w:rFonts w:ascii="Times New Roman" w:hAnsi="Times New Roman" w:cs="Times New Roman"/>
+        </w:rPr>
+      </w:pPr>
+    </w:p>
+    <w:p>
+      <w:pPr>
+        <w:ind w:left="720"/>
+        <w:rPr>
+          <w:rFonts w:ascii="Times New Roman" w:hAnsi="Times New Roman" w:cs="Times New Roman"/>
+        </w:rPr>
+      </w:pPr>
+      <w:r>
+        <w:rPr>
+          <w:noProof/>
+        </w:rPr>
+        <w:drawing>
+          <wp:inline distT="0" distB="0" distL="0" distR="0" wp14:anchorId="333032E9" wp14:editId="29D8D621">
+            <wp:extent cx="5731510" cy="2792730"/>
+            <wp:effectExtent l="0" t="0" r="2540" b="7620"/>
+            <wp:docPr id="1962442784" name="Picture 1" descr="A screenshot of a computer&#10;&#10;AI-generated content may be incorrect."/>
+            <wp:cNvGraphicFramePr>
+              <a:graphicFrameLocks xmlns:a="http://schemas.openxmlformats.org/drawingml/2006/main" noChangeAspect="1"/>
+            </wp:cNvGraphicFramePr>
+            <a:graphic xmlns:a="http://schemas.openxmlformats.org/drawingml/2006/main">
+              <a:graphicData uri="http://schemas.openxmlformats.org/drawingml/2006/picture">
+                <pic:pic xmlns:pic="http://schemas.openxmlformats.org/drawingml/2006/picture">
+                  <pic:nvPicPr>
+                    <pic:cNvPr id="1962442784" name="Picture 1" descr="A screenshot of a computer&#10;&#10;AI-generated content may be incorrect."/>
+                    <pic:cNvPicPr/>
+                  </pic:nvPicPr>
+                  <pic:blipFill>
+                    <a:blip r:embed="rId22"/>
+                    <a:stretch>
+                      <a:fillRect/>
+                    </a:stretch>
+                  </pic:blipFill>
+                  <pic:spPr>
+                    <a:xfrm>
+                      <a:off x="0" y="0"/>
+                      <a:ext cx="5731510" cy="2792730"/>
+                    </a:xfrm>
+                    <a:prstGeom prst="rect">
+                      <a:avLst/>
+                    </a:prstGeom>
+                  </pic:spPr>
+                </pic:pic>
+              </a:graphicData>
+            </a:graphic>
+          </wp:inline>
+        </w:drawing>
+      </w:r>
+    </w:p>
+    <w:p>
+      <w:pPr>
+        <w:ind w:left="720"/>
+        <w:rPr>
+          <w:rFonts w:ascii="Times New Roman" w:hAnsi="Times New Roman" w:cs="Times New Roman"/>
+        </w:rPr>
+      </w:pPr>
+      <w:r>
+        <w:rPr>
+          <w:noProof/>
+        </w:rPr>
+        <w:lastRenderedPageBreak/>
+        <w:drawing>
+          <wp:inline distT="0" distB="0" distL="0" distR="0" wp14:anchorId="1A6E89EA" wp14:editId="60B28603">
+            <wp:extent cx="5731510" cy="5030470"/>
+            <wp:effectExtent l="0" t="0" r="2540" b="0"/>
+            <wp:docPr id="684966261" name="Picture 1"/>
+            <wp:cNvGraphicFramePr>
+              <a:graphicFrameLocks xmlns:a="http://schemas.openxmlformats.org/drawingml/2006/main" noChangeAspect="1"/>
+            </wp:cNvGraphicFramePr>
+            <a:graphic xmlns:a="http://schemas.openxmlformats.org/drawingml/2006/main">
+              <a:graphicData uri="http://schemas.openxmlformats.org/drawingml/2006/picture">
+                <pic:pic xmlns:pic="http://schemas.openxmlformats.org/drawingml/2006/picture">
+                  <pic:nvPicPr>
+                    <pic:cNvPr id="684966261" name=""/>
+                    <pic:cNvPicPr/>
+                  </pic:nvPicPr>
+                  <pic:blipFill>
+                    <a:blip r:embed="rId23"/>
+                    <a:stretch>
+                      <a:fillRect/>
+                    </a:stretch>
+                  </pic:blipFill>
+                  <pic:spPr>
+                    <a:xfrm>
+                      <a:off x="0" y="0"/>
+                      <a:ext cx="5731510" cy="5030470"/>
+                    </a:xfrm>
+                    <a:prstGeom prst="rect">
+                      <a:avLst/>
+                    </a:prstGeom>
+                  </pic:spPr>
+                </pic:pic>
+              </a:graphicData>
+            </a:graphic>
+          </wp:inline>
+        </w:drawing>
+      </w:r>
+    </w:p>
+    <w:p>
+      <w:pPr>
+        <w:ind w:left="720"/>
+        <w:rPr>
+          <w:rFonts w:ascii="Times New Roman" w:hAnsi="Times New Roman" w:cs="Times New Roman"/>
+        </w:rPr>
+      </w:pPr>
+    </w:p>
+    <w:p>
+      <w:pPr>
+        <w:ind w:left="720"/>
+        <w:rPr>
+          <w:rFonts w:ascii="Times New Roman" w:hAnsi="Times New Roman" w:cs="Times New Roman"/>
+        </w:rPr>
+      </w:pPr>
+      <w:r>
+        <w:rPr>
+          <w:rFonts w:ascii="Times New Roman" w:hAnsi="Times New Roman" w:cs="Times New Roman"/>
+        </w:rPr>
+        <w:t>Profiled every table to understand the transformations</w:t>
+      </w:r>
+    </w:p>
+    <w:p>
+      <w:pPr>
+        <w:ind w:left="720"/>
+        <w:rPr>
+          <w:rFonts w:ascii="Times New Roman" w:hAnsi="Times New Roman" w:cs="Times New Roman"/>
+        </w:rPr>
+      </w:pPr>
+      <w:r>
+        <w:rPr>
+          <w:noProof/>
+        </w:rPr>
+        <w:drawing>
+          <wp:inline distT="0" distB="0" distL="0" distR="0" wp14:anchorId="4162A41F" wp14:editId="2A75D568">
+            <wp:extent cx="5731510" cy="2783205"/>
+            <wp:effectExtent l="0" t="0" r="2540" b="0"/>
+            <wp:docPr id="407956873" name="Picture 1" descr="A screenshot of a computer&#10;&#10;AI-generated content may be incorrect."/>
+            <wp:cNvGraphicFramePr>
+              <a:graphicFrameLocks xmlns:a="http://schemas.openxmlformats.org/drawingml/2006/main" noChangeAspect="1"/>
+            </wp:cNvGraphicFramePr>
+            <a:graphic xmlns:a="http://schemas.openxmlformats.org/drawingml/2006/main">
+              <a:graphicData uri="http://schemas.openxmlformats.org/drawingml/2006/picture">
+                <pic:pic xmlns:pic="http://schemas.openxmlformats.org/drawingml/2006/picture">
+                  <pic:nvPicPr>
+                    <pic:cNvPr id="407956873" name="Picture 1" descr="A screenshot of a computer&#10;&#10;AI-generated content may be incorrect."/>
+                    <pic:cNvPicPr/>
+                  </pic:nvPicPr>
+                  <pic:blipFill>
+                    <a:blip r:embed="rId24"/>
+                    <a:stretch>
+                      <a:fillRect/>
+                    </a:stretch>
+                  </pic:blipFill>
+                  <pic:spPr>
+                    <a:xfrm>
+                      <a:off x="0" y="0"/>
+                      <a:ext cx="5731510" cy="2783205"/>
+                    </a:xfrm>
+                    <a:prstGeom prst="rect">
+                      <a:avLst/>
+                    </a:prstGeom>
+                  </pic:spPr>
+                </pic:pic>
+              </a:graphicData>
+            </a:graphic>
+          </wp:inline>
+        </w:drawing>
+      </w:r>
+    </w:p>
+    <w:p>
+      <w:pPr>
+        <w:pStyle w:val="ListParagraph"/>
+        <w:rPr>
+          <w:rFonts w:ascii="Times New Roman" w:hAnsi="Times New Roman" w:cs="Times New Roman"/>
+        </w:rPr>
+      </w:pPr>
+      <w:r>
+        <w:rPr>
+          <w:rFonts w:ascii="Times New Roman" w:hAnsi="Times New Roman" w:cs="Times New Roman"/>
+        </w:rPr>
+        <w:lastRenderedPageBreak/>
+        <w:t>Some observable exported files appeared in the given location</w:t>
+      </w:r>
+      <w:r>
         <w:rPr>
           <w:rFonts w:ascii="Times New Roman" w:hAnsi="Times New Roman" w:cs="Times New Roman"/>
           <w:sz w:val="28"/>
           <w:szCs w:val="28"/>
         </w:rPr>
-      </w:pPr>
+        <w:br/>
+      </w:r>
+      <w:r>
+        <w:rPr>
+          <w:noProof/>
+        </w:rPr>
+        <w:drawing>
+          <wp:inline distT="0" distB="0" distL="0" distR="0" wp14:anchorId="43164408" wp14:editId="0E1CE7B7">
+            <wp:extent cx="5731510" cy="949960"/>
+            <wp:effectExtent l="0" t="0" r="2540" b="2540"/>
+            <wp:docPr id="2126224127" name="Picture 1" descr="A screenshot of a computer screen&#10;&#10;AI-generated content may be incorrect."/>
+            <wp:cNvGraphicFramePr>
+              <a:graphicFrameLocks xmlns:a="http://schemas.openxmlformats.org/drawingml/2006/main" noChangeAspect="1"/>
+            </wp:cNvGraphicFramePr>
+            <a:graphic xmlns:a="http://schemas.openxmlformats.org/drawingml/2006/main">
+              <a:graphicData uri="http://schemas.openxmlformats.org/drawingml/2006/picture">
+                <pic:pic xmlns:pic="http://schemas.openxmlformats.org/drawingml/2006/picture">
+                  <pic:nvPicPr>
+                    <pic:cNvPr id="2126224127" name="Picture 1" descr="A screenshot of a computer screen&#10;&#10;AI-generated content may be incorrect."/>
+                    <pic:cNvPicPr/>
+                  </pic:nvPicPr>
+                  <pic:blipFill>
+                    <a:blip r:embed="rId25"/>
+                    <a:stretch>
+                      <a:fillRect/>
+                    </a:stretch>
+                  </pic:blipFill>
+                  <pic:spPr>
+                    <a:xfrm>
+                      <a:off x="0" y="0"/>
+                      <a:ext cx="5731510" cy="949960"/>
+                    </a:xfrm>
+                    <a:prstGeom prst="rect">
+                      <a:avLst/>
+                    </a:prstGeom>
+                  </pic:spPr>
+                </pic:pic>
+              </a:graphicData>
+            </a:graphic>
+          </wp:inline>
+        </w:drawing>
+      </w:r>
+    </w:p>
+    <w:p>
+      <w:pPr>
+        <w:pStyle w:val="ListParagraph"/>
+        <w:rPr>
+          <w:rFonts w:ascii="Times New Roman" w:hAnsi="Times New Roman" w:cs="Times New Roman"/>
+        </w:rPr>
+      </w:pPr>
+    </w:p>
+    <w:p>
+      <w:pPr>
+        <w:pStyle w:val="ListParagraph"/>
+        <w:rPr>
+          <w:rFonts w:ascii="Times New Roman" w:hAnsi="Times New Roman" w:cs="Times New Roman"/>
+          <w:sz w:val="28"/>
+          <w:szCs w:val="28"/>
+          <w:lang w:val="en-US"/>
+        </w:rPr>
+      </w:pPr>
+      <w:r>
+        <w:rPr>
+          <w:rFonts w:ascii="Times New Roman" w:hAnsi="Times New Roman" w:cs="Times New Roman"/>
+        </w:rPr>
+        <w:t xml:space="preserve">Then I created new SSIS package </w:t>
+      </w:r>
+      <w:proofErr w:type="spellStart"/>
+      <w:r>
+        <w:rPr>
+          <w:rFonts w:ascii="Times New Roman" w:hAnsi="Times New Roman" w:cs="Times New Roman"/>
+        </w:rPr>
+        <w:t>HealthCare_Load_DW.dtsx</w:t>
+      </w:r>
+      <w:proofErr w:type="spellEnd"/>
+      <w:r>
+        <w:rPr>
+          <w:rFonts w:ascii="Times New Roman" w:hAnsi="Times New Roman" w:cs="Times New Roman"/>
+        </w:rPr>
+        <w:br/>
+      </w:r>
+      <w:r>
+        <w:rPr>
+          <w:rFonts w:ascii="Times New Roman" w:hAnsi="Times New Roman" w:cs="Times New Roman"/>
+        </w:rPr>
+        <w:br/>
+        <w:t>Here my main idea is to Load data from Staging Database to Data warehousing.</w:t>
+      </w:r>
+      <w:r>
+        <w:rPr>
+          <w:rFonts w:ascii="Times New Roman" w:hAnsi="Times New Roman" w:cs="Times New Roman"/>
+        </w:rPr>
+        <w:br/>
+        <w:t xml:space="preserve">First up, Transform and Load from </w:t>
+      </w:r>
+      <w:proofErr w:type="spellStart"/>
+      <w:r>
+        <w:rPr>
+          <w:rFonts w:ascii="Times New Roman" w:hAnsi="Times New Roman" w:cs="Times New Roman"/>
+        </w:rPr>
+        <w:t>StgDoctors</w:t>
+      </w:r>
+      <w:proofErr w:type="spellEnd"/>
+      <w:r>
+        <w:rPr>
+          <w:rFonts w:ascii="Times New Roman" w:hAnsi="Times New Roman" w:cs="Times New Roman"/>
+        </w:rPr>
+        <w:t xml:space="preserve"> to </w:t>
+      </w:r>
+      <w:proofErr w:type="spellStart"/>
+      <w:r>
+        <w:rPr>
+          <w:rFonts w:ascii="Times New Roman" w:hAnsi="Times New Roman" w:cs="Times New Roman"/>
+        </w:rPr>
+        <w:t>DimDoctors</w:t>
+      </w:r>
+      <w:proofErr w:type="spellEnd"/>
+      <w:r>
+        <w:rPr>
+          <w:rFonts w:ascii="Times New Roman" w:hAnsi="Times New Roman" w:cs="Times New Roman"/>
+        </w:rPr>
+        <w:t>,</w:t>
+      </w:r>
+      <w:r>
+        <w:rPr>
+          <w:rFonts w:ascii="Times New Roman" w:hAnsi="Times New Roman" w:cs="Times New Roman"/>
+        </w:rPr>
+        <w:br/>
+      </w:r>
+      <w:r>
+        <w:rPr>
+          <w:rFonts w:ascii="Times New Roman" w:hAnsi="Times New Roman" w:cs="Times New Roman"/>
+        </w:rPr>
+        <w:br/>
+        <w:t>I created a Data Flow task</w:t>
+      </w:r>
+      <w:r>
+        <w:rPr>
+          <w:rFonts w:ascii="Times New Roman" w:hAnsi="Times New Roman" w:cs="Times New Roman"/>
+        </w:rPr>
+        <w:br/>
+      </w:r>
+      <w:r>
+        <w:rPr>
+          <w:rFonts w:ascii="Times New Roman" w:hAnsi="Times New Roman" w:cs="Times New Roman"/>
+        </w:rPr>
+        <w:br/>
+      </w:r>
+      <w:r>
+        <w:rPr>
+          <w:noProof/>
+        </w:rPr>
+        <w:drawing>
+          <wp:inline distT="0" distB="0" distL="0" distR="0" wp14:anchorId="0283FBA3" wp14:editId="1C594371">
+            <wp:extent cx="5191125" cy="1514475"/>
+            <wp:effectExtent l="0" t="0" r="9525" b="9525"/>
+            <wp:docPr id="577467344" name="Picture 1"/>
+            <wp:cNvGraphicFramePr>
+              <a:graphicFrameLocks xmlns:a="http://schemas.openxmlformats.org/drawingml/2006/main" noChangeAspect="1"/>
+            </wp:cNvGraphicFramePr>
+            <a:graphic xmlns:a="http://schemas.openxmlformats.org/drawingml/2006/main">
+              <a:graphicData uri="http://schemas.openxmlformats.org/drawingml/2006/picture">
+                <pic:pic xmlns:pic="http://schemas.openxmlformats.org/drawingml/2006/picture">
+                  <pic:nvPicPr>
+                    <pic:cNvPr id="577467344" name=""/>
+                    <pic:cNvPicPr/>
+                  </pic:nvPicPr>
+                  <pic:blipFill>
+                    <a:blip r:embed="rId26"/>
+                    <a:stretch>
+                      <a:fillRect/>
+                    </a:stretch>
+                  </pic:blipFill>
+                  <pic:spPr>
+                    <a:xfrm>
+                      <a:off x="0" y="0"/>
+                      <a:ext cx="5191125" cy="1514475"/>
+                    </a:xfrm>
+                    <a:prstGeom prst="rect">
+                      <a:avLst/>
+                    </a:prstGeom>
+                  </pic:spPr>
+                </pic:pic>
+              </a:graphicData>
+            </a:graphic>
+          </wp:inline>
+        </w:drawing>
+      </w:r>
+      <w:r>
+        <w:rPr>
+          <w:rFonts w:ascii="Times New Roman" w:hAnsi="Times New Roman" w:cs="Times New Roman"/>
+        </w:rPr>
+        <w:br/>
+      </w:r>
+      <w:r>
+        <w:rPr>
+          <w:rFonts w:ascii="Times New Roman" w:hAnsi="Times New Roman" w:cs="Times New Roman"/>
+        </w:rPr>
+        <w:br/>
+        <w:t xml:space="preserve">Inside it </w:t>
+      </w:r>
+      <w:r>
+        <w:rPr>
+          <w:rFonts w:ascii="Times New Roman" w:hAnsi="Times New Roman" w:cs="Times New Roman"/>
+        </w:rPr>
+        <w:br/>
+      </w:r>
+      <w:r>
+        <w:rPr>
+          <w:rFonts w:ascii="Times New Roman" w:hAnsi="Times New Roman" w:cs="Times New Roman"/>
+        </w:rPr>
+        <w:br/>
+      </w:r>
+      <w:r>
+        <w:rPr>
+          <w:noProof/>
+        </w:rPr>
+        <w:drawing>
+          <wp:inline distT="0" distB="0" distL="0" distR="0" wp14:anchorId="2E70028E" wp14:editId="51BB7A28">
+            <wp:extent cx="4724400" cy="2752725"/>
+            <wp:effectExtent l="0" t="0" r="0" b="9525"/>
+            <wp:docPr id="652700924" name="Picture 1" descr="A screenshot of a computer screen&#10;&#10;AI-generated content may be incorrect."/>
+            <wp:cNvGraphicFramePr>
+              <a:graphicFrameLocks xmlns:a="http://schemas.openxmlformats.org/drawingml/2006/main" noChangeAspect="1"/>
+            </wp:cNvGraphicFramePr>
+            <a:graphic xmlns:a="http://schemas.openxmlformats.org/drawingml/2006/main">
+              <a:graphicData uri="http://schemas.openxmlformats.org/drawingml/2006/picture">
+                <pic:pic xmlns:pic="http://schemas.openxmlformats.org/drawingml/2006/picture">
+                  <pic:nvPicPr>
+                    <pic:cNvPr id="652700924" name="Picture 1" descr="A screenshot of a computer screen&#10;&#10;AI-generated content may be incorrect."/>
+                    <pic:cNvPicPr/>
+                  </pic:nvPicPr>
+                  <pic:blipFill>
+                    <a:blip r:embed="rId27"/>
+                    <a:stretch>
+                      <a:fillRect/>
+                    </a:stretch>
+                  </pic:blipFill>
+                  <pic:spPr>
+                    <a:xfrm>
+                      <a:off x="0" y="0"/>
+                      <a:ext cx="4724400" cy="2752725"/>
+                    </a:xfrm>
+                    <a:prstGeom prst="rect">
+                      <a:avLst/>
+                    </a:prstGeom>
+                  </pic:spPr>
+                </pic:pic>
+              </a:graphicData>
+            </a:graphic>
+          </wp:inline>
+        </w:drawing>
+      </w:r>
+      <w:r>
+        <w:rPr>
+          <w:rFonts w:ascii="Times New Roman" w:hAnsi="Times New Roman" w:cs="Times New Roman"/>
+        </w:rPr>
+        <w:br/>
+        <w:t>I created OLEDB Source which points the table in Staging Database and OLEDB Destination which points table in Warehouse Database</w:t>
+      </w:r>
     </w:p>
     <w:p>
       <w:pPr>
@@ -4544,6 +6104,7 @@
           <w:sz w:val="28"/>
           <w:szCs w:val="28"/>
         </w:rPr>
+        <w:lastRenderedPageBreak/>
         <w:t>Wdwd</w:t>
       </w:r>
       <w:proofErr w:type="spellEnd"/>
@@ -4885,7 +6446,7 @@
   <w:abstractNum w:abstractNumId="2" w15:restartNumberingAfterBreak="0">
     <w:nsid w:val="6CD02E04"/>
     <w:multiLevelType w:val="hybridMultilevel"/>
-    <w:tmpl w:val="BB74EF2A"/>
+    <w:tmpl w:val="BB0A19A2"/>
     <w:lvl w:ilvl="0" w:tplc="0809000F">
       <w:start w:val="1"/>
       <w:numFmt w:val="decimal"/>
@@ -4969,16 +6530,16 @@
     </w:lvl>
   </w:abstractNum>
   <w:abstractNum w:abstractNumId="3" w15:restartNumberingAfterBreak="0">
-    <w:nsid w:val="7FE71BCA"/>
+    <w:nsid w:val="731667E5"/>
     <w:multiLevelType w:val="hybridMultilevel"/>
-    <w:tmpl w:val="769A6C8E"/>
+    <w:tmpl w:val="174C2F60"/>
     <w:lvl w:ilvl="0" w:tplc="08090001">
       <w:start w:val="1"/>
       <w:numFmt w:val="bullet"/>
       <w:lvlText w:val=""/>
       <w:lvlJc w:val="left"/>
       <w:pPr>
-        <w:ind w:left="720" w:hanging="360"/>
+        <w:ind w:left="2160" w:hanging="360"/>
       </w:pPr>
       <w:rPr>
         <w:rFonts w:ascii="Symbol" w:hAnsi="Symbol" w:hint="default"/>
@@ -4990,7 +6551,7 @@
       <w:lvlText w:val="o"/>
       <w:lvlJc w:val="left"/>
       <w:pPr>
-        <w:ind w:left="1440" w:hanging="360"/>
+        <w:ind w:left="2880" w:hanging="360"/>
       </w:pPr>
       <w:rPr>
         <w:rFonts w:ascii="Courier New" w:hAnsi="Courier New" w:cs="Courier New" w:hint="default"/>
@@ -5002,7 +6563,7 @@
       <w:lvlText w:val=""/>
       <w:lvlJc w:val="left"/>
       <w:pPr>
-        <w:ind w:left="2160" w:hanging="360"/>
+        <w:ind w:left="3600" w:hanging="360"/>
       </w:pPr>
       <w:rPr>
         <w:rFonts w:ascii="Wingdings" w:hAnsi="Wingdings" w:hint="default"/>
@@ -5014,7 +6575,7 @@
       <w:lvlText w:val=""/>
       <w:lvlJc w:val="left"/>
       <w:pPr>
-        <w:ind w:left="2880" w:hanging="360"/>
+        <w:ind w:left="4320" w:hanging="360"/>
       </w:pPr>
       <w:rPr>
         <w:rFonts w:ascii="Symbol" w:hAnsi="Symbol" w:hint="default"/>
@@ -5026,7 +6587,7 @@
       <w:lvlText w:val="o"/>
       <w:lvlJc w:val="left"/>
       <w:pPr>
-        <w:ind w:left="3600" w:hanging="360"/>
+        <w:ind w:left="5040" w:hanging="360"/>
       </w:pPr>
       <w:rPr>
         <w:rFonts w:ascii="Courier New" w:hAnsi="Courier New" w:cs="Courier New" w:hint="default"/>
@@ -5038,7 +6599,7 @@
       <w:lvlText w:val=""/>
       <w:lvlJc w:val="left"/>
       <w:pPr>
-        <w:ind w:left="4320" w:hanging="360"/>
+        <w:ind w:left="5760" w:hanging="360"/>
       </w:pPr>
       <w:rPr>
         <w:rFonts w:ascii="Wingdings" w:hAnsi="Wingdings" w:hint="default"/>
@@ -5050,7 +6611,7 @@
       <w:lvlText w:val=""/>
       <w:lvlJc w:val="left"/>
       <w:pPr>
-        <w:ind w:left="5040" w:hanging="360"/>
+        <w:ind w:left="6480" w:hanging="360"/>
       </w:pPr>
       <w:rPr>
         <w:rFonts w:ascii="Symbol" w:hAnsi="Symbol" w:hint="default"/>
@@ -5062,7 +6623,7 @@
       <w:lvlText w:val="o"/>
       <w:lvlJc w:val="left"/>
       <w:pPr>
-        <w:ind w:left="5760" w:hanging="360"/>
+        <w:ind w:left="7200" w:hanging="360"/>
       </w:pPr>
       <w:rPr>
         <w:rFonts w:ascii="Courier New" w:hAnsi="Courier New" w:cs="Courier New" w:hint="default"/>
@@ -5074,6 +6635,119 @@
       <w:lvlText w:val=""/>
       <w:lvlJc w:val="left"/>
       <w:pPr>
+        <w:ind w:left="7920" w:hanging="360"/>
+      </w:pPr>
+      <w:rPr>
+        <w:rFonts w:ascii="Wingdings" w:hAnsi="Wingdings" w:hint="default"/>
+      </w:rPr>
+    </w:lvl>
+  </w:abstractNum>
+  <w:abstractNum w:abstractNumId="4" w15:restartNumberingAfterBreak="0">
+    <w:nsid w:val="7FE71BCA"/>
+    <w:multiLevelType w:val="hybridMultilevel"/>
+    <w:tmpl w:val="769A6C8E"/>
+    <w:lvl w:ilvl="0" w:tplc="08090001">
+      <w:start w:val="1"/>
+      <w:numFmt w:val="bullet"/>
+      <w:lvlText w:val=""/>
+      <w:lvlJc w:val="left"/>
+      <w:pPr>
+        <w:ind w:left="720" w:hanging="360"/>
+      </w:pPr>
+      <w:rPr>
+        <w:rFonts w:ascii="Symbol" w:hAnsi="Symbol" w:hint="default"/>
+      </w:rPr>
+    </w:lvl>
+    <w:lvl w:ilvl="1" w:tplc="08090003" w:tentative="1">
+      <w:start w:val="1"/>
+      <w:numFmt w:val="bullet"/>
+      <w:lvlText w:val="o"/>
+      <w:lvlJc w:val="left"/>
+      <w:pPr>
+        <w:ind w:left="1440" w:hanging="360"/>
+      </w:pPr>
+      <w:rPr>
+        <w:rFonts w:ascii="Courier New" w:hAnsi="Courier New" w:cs="Courier New" w:hint="default"/>
+      </w:rPr>
+    </w:lvl>
+    <w:lvl w:ilvl="2" w:tplc="08090005" w:tentative="1">
+      <w:start w:val="1"/>
+      <w:numFmt w:val="bullet"/>
+      <w:lvlText w:val=""/>
+      <w:lvlJc w:val="left"/>
+      <w:pPr>
+        <w:ind w:left="2160" w:hanging="360"/>
+      </w:pPr>
+      <w:rPr>
+        <w:rFonts w:ascii="Wingdings" w:hAnsi="Wingdings" w:hint="default"/>
+      </w:rPr>
+    </w:lvl>
+    <w:lvl w:ilvl="3" w:tplc="08090001" w:tentative="1">
+      <w:start w:val="1"/>
+      <w:numFmt w:val="bullet"/>
+      <w:lvlText w:val=""/>
+      <w:lvlJc w:val="left"/>
+      <w:pPr>
+        <w:ind w:left="2880" w:hanging="360"/>
+      </w:pPr>
+      <w:rPr>
+        <w:rFonts w:ascii="Symbol" w:hAnsi="Symbol" w:hint="default"/>
+      </w:rPr>
+    </w:lvl>
+    <w:lvl w:ilvl="4" w:tplc="08090003" w:tentative="1">
+      <w:start w:val="1"/>
+      <w:numFmt w:val="bullet"/>
+      <w:lvlText w:val="o"/>
+      <w:lvlJc w:val="left"/>
+      <w:pPr>
+        <w:ind w:left="3600" w:hanging="360"/>
+      </w:pPr>
+      <w:rPr>
+        <w:rFonts w:ascii="Courier New" w:hAnsi="Courier New" w:cs="Courier New" w:hint="default"/>
+      </w:rPr>
+    </w:lvl>
+    <w:lvl w:ilvl="5" w:tplc="08090005" w:tentative="1">
+      <w:start w:val="1"/>
+      <w:numFmt w:val="bullet"/>
+      <w:lvlText w:val=""/>
+      <w:lvlJc w:val="left"/>
+      <w:pPr>
+        <w:ind w:left="4320" w:hanging="360"/>
+      </w:pPr>
+      <w:rPr>
+        <w:rFonts w:ascii="Wingdings" w:hAnsi="Wingdings" w:hint="default"/>
+      </w:rPr>
+    </w:lvl>
+    <w:lvl w:ilvl="6" w:tplc="08090001" w:tentative="1">
+      <w:start w:val="1"/>
+      <w:numFmt w:val="bullet"/>
+      <w:lvlText w:val=""/>
+      <w:lvlJc w:val="left"/>
+      <w:pPr>
+        <w:ind w:left="5040" w:hanging="360"/>
+      </w:pPr>
+      <w:rPr>
+        <w:rFonts w:ascii="Symbol" w:hAnsi="Symbol" w:hint="default"/>
+      </w:rPr>
+    </w:lvl>
+    <w:lvl w:ilvl="7" w:tplc="08090003" w:tentative="1">
+      <w:start w:val="1"/>
+      <w:numFmt w:val="bullet"/>
+      <w:lvlText w:val="o"/>
+      <w:lvlJc w:val="left"/>
+      <w:pPr>
+        <w:ind w:left="5760" w:hanging="360"/>
+      </w:pPr>
+      <w:rPr>
+        <w:rFonts w:ascii="Courier New" w:hAnsi="Courier New" w:cs="Courier New" w:hint="default"/>
+      </w:rPr>
+    </w:lvl>
+    <w:lvl w:ilvl="8" w:tplc="08090005" w:tentative="1">
+      <w:start w:val="1"/>
+      <w:numFmt w:val="bullet"/>
+      <w:lvlText w:val=""/>
+      <w:lvlJc w:val="left"/>
+      <w:pPr>
         <w:ind w:left="6480" w:hanging="360"/>
       </w:pPr>
       <w:rPr>
@@ -5082,7 +6756,7 @@
     </w:lvl>
   </w:abstractNum>
   <w:num w:numId="1" w16cid:durableId="531191660">
-    <w:abstractNumId w:val="3"/>
+    <w:abstractNumId w:val="4"/>
   </w:num>
   <w:num w:numId="2" w16cid:durableId="1696926611">
     <w:abstractNumId w:val="0"/>
@@ -5092,6 +6766,9 @@
   </w:num>
   <w:num w:numId="4" w16cid:durableId="580607438">
     <w:abstractNumId w:val="1"/>
+  </w:num>
+  <w:num w:numId="5" w16cid:durableId="160588308">
+    <w:abstractNumId w:val="3"/>
   </w:num>
 </w:numbering>
 </file>
@@ -5699,6 +7376,7 @@
   <w:style w:type="character" w:default="1" w:styleId="DefaultParagraphFont">
     <w:name w:val="Default Paragraph Font"/>
     <w:uiPriority w:val="1"/>
+    <w:semiHidden/>
     <w:unhideWhenUsed/>
   </w:style>
   <w:style w:type="table" w:default="1" w:styleId="TableNormal">

</xml_diff>

<commit_message>
Successfully loaded from Staging to Data Warehouse
</commit_message>
<xml_diff>
--- a/ProjectDescription.docx
+++ b/ProjectDescription.docx
@@ -6029,16 +6029,489 @@
           <w:szCs w:val="28"/>
         </w:rPr>
       </w:pPr>
-      <w:proofErr w:type="spellStart"/>
       <w:r>
         <w:rPr>
           <w:rFonts w:ascii="Times New Roman" w:hAnsi="Times New Roman" w:cs="Times New Roman"/>
           <w:sz w:val="28"/>
           <w:szCs w:val="28"/>
         </w:rPr>
-        <w:t>Wdw</w:t>
-      </w:r>
-      <w:proofErr w:type="spellEnd"/>
+        <w:t>Step 6</w:t>
+      </w:r>
+    </w:p>
+    <w:p>
+      <w:pPr>
+        <w:ind w:left="720"/>
+        <w:rPr>
+          <w:rFonts w:ascii="Times New Roman" w:hAnsi="Times New Roman" w:cs="Times New Roman"/>
+          <w:sz w:val="28"/>
+          <w:szCs w:val="28"/>
+        </w:rPr>
+      </w:pPr>
+      <w:r>
+        <w:rPr>
+          <w:rFonts w:ascii="Times New Roman" w:hAnsi="Times New Roman" w:cs="Times New Roman"/>
+          <w:sz w:val="28"/>
+          <w:szCs w:val="28"/>
+        </w:rPr>
+        <w:t xml:space="preserve">Here I modified the </w:t>
+      </w:r>
+      <w:proofErr w:type="spellStart"/>
+      <w:r>
+        <w:rPr>
+          <w:rFonts w:ascii="Times New Roman" w:hAnsi="Times New Roman" w:cs="Times New Roman"/>
+          <w:sz w:val="28"/>
+          <w:szCs w:val="28"/>
+        </w:rPr>
+        <w:t>FactBilling</w:t>
+      </w:r>
+      <w:proofErr w:type="spellEnd"/>
+      <w:r>
+        <w:rPr>
+          <w:rFonts w:ascii="Times New Roman" w:hAnsi="Times New Roman" w:cs="Times New Roman"/>
+          <w:sz w:val="28"/>
+          <w:szCs w:val="28"/>
+        </w:rPr>
+        <w:t xml:space="preserve"> table as required in the assignment with the below SQL code</w:t>
+      </w:r>
+      <w:r>
+        <w:rPr>
+          <w:rFonts w:ascii="Times New Roman" w:hAnsi="Times New Roman" w:cs="Times New Roman"/>
+          <w:sz w:val="28"/>
+          <w:szCs w:val="28"/>
+        </w:rPr>
+        <w:br/>
+      </w:r>
+      <w:r>
+        <w:rPr>
+          <w:rFonts w:ascii="Times New Roman" w:hAnsi="Times New Roman" w:cs="Times New Roman"/>
+          <w:sz w:val="28"/>
+          <w:szCs w:val="28"/>
+        </w:rPr>
+        <w:lastRenderedPageBreak/>
+        <w:br/>
+      </w:r>
+      <w:r>
+        <w:rPr>
+          <w:rFonts w:ascii="Times New Roman" w:hAnsi="Times New Roman" w:cs="Times New Roman"/>
+          <w:sz w:val="28"/>
+          <w:szCs w:val="28"/>
+        </w:rPr>
+        <w:t xml:space="preserve">ALTER TABLE </w:t>
+      </w:r>
+      <w:proofErr w:type="spellStart"/>
+      <w:proofErr w:type="gramStart"/>
+      <w:r>
+        <w:rPr>
+          <w:rFonts w:ascii="Times New Roman" w:hAnsi="Times New Roman" w:cs="Times New Roman"/>
+          <w:sz w:val="28"/>
+          <w:szCs w:val="28"/>
+        </w:rPr>
+        <w:t>dbo.FactBilling</w:t>
+      </w:r>
+      <w:proofErr w:type="spellEnd"/>
+      <w:proofErr w:type="gramEnd"/>
+    </w:p>
+    <w:p>
+      <w:pPr>
+        <w:ind w:left="720"/>
+        <w:rPr>
+          <w:rFonts w:ascii="Times New Roman" w:hAnsi="Times New Roman" w:cs="Times New Roman"/>
+          <w:sz w:val="28"/>
+          <w:szCs w:val="28"/>
+        </w:rPr>
+      </w:pPr>
+      <w:r>
+        <w:rPr>
+          <w:rFonts w:ascii="Times New Roman" w:hAnsi="Times New Roman" w:cs="Times New Roman"/>
+          <w:sz w:val="28"/>
+          <w:szCs w:val="28"/>
+        </w:rPr>
+        <w:t xml:space="preserve">ADD </w:t>
+      </w:r>
+    </w:p>
+    <w:p>
+      <w:pPr>
+        <w:ind w:left="720"/>
+        <w:rPr>
+          <w:rFonts w:ascii="Times New Roman" w:hAnsi="Times New Roman" w:cs="Times New Roman"/>
+          <w:sz w:val="28"/>
+          <w:szCs w:val="28"/>
+        </w:rPr>
+      </w:pPr>
+      <w:r>
+        <w:rPr>
+          <w:rFonts w:ascii="Times New Roman" w:hAnsi="Times New Roman" w:cs="Times New Roman"/>
+          <w:sz w:val="28"/>
+          <w:szCs w:val="28"/>
+        </w:rPr>
+        <w:t xml:space="preserve">  </w:t>
+      </w:r>
+      <w:proofErr w:type="spellStart"/>
+      <w:r>
+        <w:rPr>
+          <w:rFonts w:ascii="Times New Roman" w:hAnsi="Times New Roman" w:cs="Times New Roman"/>
+          <w:sz w:val="28"/>
+          <w:szCs w:val="28"/>
+        </w:rPr>
+        <w:t>accm_txn_create_time</w:t>
+      </w:r>
+      <w:proofErr w:type="spellEnd"/>
+      <w:r>
+        <w:rPr>
+          <w:rFonts w:ascii="Times New Roman" w:hAnsi="Times New Roman" w:cs="Times New Roman"/>
+          <w:sz w:val="28"/>
+          <w:szCs w:val="28"/>
+        </w:rPr>
+        <w:t xml:space="preserve"> DATETIME,</w:t>
+      </w:r>
+    </w:p>
+    <w:p>
+      <w:pPr>
+        <w:ind w:left="720"/>
+        <w:rPr>
+          <w:rFonts w:ascii="Times New Roman" w:hAnsi="Times New Roman" w:cs="Times New Roman"/>
+          <w:sz w:val="28"/>
+          <w:szCs w:val="28"/>
+        </w:rPr>
+      </w:pPr>
+      <w:r>
+        <w:rPr>
+          <w:rFonts w:ascii="Times New Roman" w:hAnsi="Times New Roman" w:cs="Times New Roman"/>
+          <w:sz w:val="28"/>
+          <w:szCs w:val="28"/>
+        </w:rPr>
+        <w:t xml:space="preserve">  </w:t>
+      </w:r>
+      <w:proofErr w:type="spellStart"/>
+      <w:r>
+        <w:rPr>
+          <w:rFonts w:ascii="Times New Roman" w:hAnsi="Times New Roman" w:cs="Times New Roman"/>
+          <w:sz w:val="28"/>
+          <w:szCs w:val="28"/>
+        </w:rPr>
+        <w:t>accm_txn_complete_time</w:t>
+      </w:r>
+      <w:proofErr w:type="spellEnd"/>
+      <w:r>
+        <w:rPr>
+          <w:rFonts w:ascii="Times New Roman" w:hAnsi="Times New Roman" w:cs="Times New Roman"/>
+          <w:sz w:val="28"/>
+          <w:szCs w:val="28"/>
+        </w:rPr>
+        <w:t xml:space="preserve"> DATETIME,</w:t>
+      </w:r>
+    </w:p>
+    <w:p>
+      <w:pPr>
+        <w:ind w:left="720"/>
+        <w:rPr>
+          <w:rFonts w:ascii="Times New Roman" w:hAnsi="Times New Roman" w:cs="Times New Roman"/>
+          <w:sz w:val="28"/>
+          <w:szCs w:val="28"/>
+        </w:rPr>
+      </w:pPr>
+      <w:r>
+        <w:rPr>
+          <w:rFonts w:ascii="Times New Roman" w:hAnsi="Times New Roman" w:cs="Times New Roman"/>
+          <w:sz w:val="28"/>
+          <w:szCs w:val="28"/>
+        </w:rPr>
+        <w:t xml:space="preserve">  </w:t>
+      </w:r>
+      <w:proofErr w:type="spellStart"/>
+      <w:r>
+        <w:rPr>
+          <w:rFonts w:ascii="Times New Roman" w:hAnsi="Times New Roman" w:cs="Times New Roman"/>
+          <w:sz w:val="28"/>
+          <w:szCs w:val="28"/>
+        </w:rPr>
+        <w:t>txn_process_time_hours</w:t>
+      </w:r>
+      <w:proofErr w:type="spellEnd"/>
+      <w:r>
+        <w:rPr>
+          <w:rFonts w:ascii="Times New Roman" w:hAnsi="Times New Roman" w:cs="Times New Roman"/>
+          <w:sz w:val="28"/>
+          <w:szCs w:val="28"/>
+        </w:rPr>
+        <w:t xml:space="preserve"> </w:t>
+      </w:r>
+      <w:proofErr w:type="gramStart"/>
+      <w:r>
+        <w:rPr>
+          <w:rFonts w:ascii="Times New Roman" w:hAnsi="Times New Roman" w:cs="Times New Roman"/>
+          <w:sz w:val="28"/>
+          <w:szCs w:val="28"/>
+        </w:rPr>
+        <w:t>INT;</w:t>
+      </w:r>
+      <w:proofErr w:type="gramEnd"/>
+    </w:p>
+    <w:p>
+      <w:pPr>
+        <w:ind w:left="720"/>
+        <w:rPr>
+          <w:rFonts w:ascii="Times New Roman" w:hAnsi="Times New Roman" w:cs="Times New Roman"/>
+          <w:sz w:val="28"/>
+          <w:szCs w:val="28"/>
+        </w:rPr>
+      </w:pPr>
+      <w:r>
+        <w:rPr>
+          <w:rFonts w:ascii="Times New Roman" w:hAnsi="Times New Roman" w:cs="Times New Roman"/>
+          <w:sz w:val="28"/>
+          <w:szCs w:val="28"/>
+        </w:rPr>
+        <w:br/>
+      </w:r>
+      <w:r>
+        <w:rPr>
+          <w:rFonts w:ascii="Times New Roman" w:hAnsi="Times New Roman" w:cs="Times New Roman"/>
+          <w:sz w:val="28"/>
+          <w:szCs w:val="28"/>
+        </w:rPr>
+        <w:br/>
+        <w:t xml:space="preserve">Then I added a Derived column tool to modify the </w:t>
+      </w:r>
+      <w:proofErr w:type="spellStart"/>
+      <w:r>
+        <w:rPr>
+          <w:rFonts w:ascii="Times New Roman" w:hAnsi="Times New Roman" w:cs="Times New Roman"/>
+          <w:sz w:val="28"/>
+          <w:szCs w:val="28"/>
+        </w:rPr>
+        <w:t>FactBilling</w:t>
+      </w:r>
+      <w:proofErr w:type="spellEnd"/>
+      <w:r>
+        <w:rPr>
+          <w:rFonts w:ascii="Times New Roman" w:hAnsi="Times New Roman" w:cs="Times New Roman"/>
+          <w:sz w:val="28"/>
+          <w:szCs w:val="28"/>
+        </w:rPr>
+        <w:t xml:space="preserve"> and configured it like this</w:t>
+      </w:r>
+      <w:r>
+        <w:rPr>
+          <w:rFonts w:ascii="Times New Roman" w:hAnsi="Times New Roman" w:cs="Times New Roman"/>
+          <w:sz w:val="28"/>
+          <w:szCs w:val="28"/>
+        </w:rPr>
+        <w:br/>
+      </w:r>
+      <w:r>
+        <w:rPr>
+          <w:rFonts w:ascii="Times New Roman" w:hAnsi="Times New Roman" w:cs="Times New Roman"/>
+          <w:sz w:val="28"/>
+          <w:szCs w:val="28"/>
+        </w:rPr>
+        <w:br/>
+      </w:r>
+      <w:r>
+        <w:rPr>
+          <w:noProof/>
+        </w:rPr>
+        <w:drawing>
+          <wp:inline distT="0" distB="0" distL="0" distR="0" wp14:anchorId="3A44C34F" wp14:editId="24EE5771">
+            <wp:extent cx="5731510" cy="5157470"/>
+            <wp:effectExtent l="0" t="0" r="2540" b="5080"/>
+            <wp:docPr id="107728018" name="Picture 1" descr="A screenshot of a computer&#10;&#10;AI-generated content may be incorrect."/>
+            <wp:cNvGraphicFramePr>
+              <a:graphicFrameLocks xmlns:a="http://schemas.openxmlformats.org/drawingml/2006/main" noChangeAspect="1"/>
+            </wp:cNvGraphicFramePr>
+            <a:graphic xmlns:a="http://schemas.openxmlformats.org/drawingml/2006/main">
+              <a:graphicData uri="http://schemas.openxmlformats.org/drawingml/2006/picture">
+                <pic:pic xmlns:pic="http://schemas.openxmlformats.org/drawingml/2006/picture">
+                  <pic:nvPicPr>
+                    <pic:cNvPr id="107728018" name="Picture 1" descr="A screenshot of a computer&#10;&#10;AI-generated content may be incorrect."/>
+                    <pic:cNvPicPr/>
+                  </pic:nvPicPr>
+                  <pic:blipFill>
+                    <a:blip r:embed="rId28"/>
+                    <a:stretch>
+                      <a:fillRect/>
+                    </a:stretch>
+                  </pic:blipFill>
+                  <pic:spPr>
+                    <a:xfrm>
+                      <a:off x="0" y="0"/>
+                      <a:ext cx="5731510" cy="5157470"/>
+                    </a:xfrm>
+                    <a:prstGeom prst="rect">
+                      <a:avLst/>
+                    </a:prstGeom>
+                  </pic:spPr>
+                </pic:pic>
+              </a:graphicData>
+            </a:graphic>
+          </wp:inline>
+        </w:drawing>
+      </w:r>
+    </w:p>
+    <w:p>
+      <w:pPr>
+        <w:ind w:left="720"/>
+        <w:rPr>
+          <w:rFonts w:ascii="Times New Roman" w:hAnsi="Times New Roman" w:cs="Times New Roman"/>
+          <w:sz w:val="28"/>
+          <w:szCs w:val="28"/>
+        </w:rPr>
+      </w:pPr>
+      <w:r>
+        <w:rPr>
+          <w:rFonts w:ascii="Times New Roman" w:hAnsi="Times New Roman" w:cs="Times New Roman"/>
+          <w:sz w:val="28"/>
+          <w:szCs w:val="28"/>
+        </w:rPr>
+        <w:lastRenderedPageBreak/>
+        <w:t>Configured new changes in OLE DB Destination too</w:t>
+      </w:r>
+      <w:r>
+        <w:rPr>
+          <w:rFonts w:ascii="Times New Roman" w:hAnsi="Times New Roman" w:cs="Times New Roman"/>
+          <w:sz w:val="28"/>
+          <w:szCs w:val="28"/>
+        </w:rPr>
+        <w:br/>
+      </w:r>
+      <w:r>
+        <w:rPr>
+          <w:rFonts w:ascii="Times New Roman" w:hAnsi="Times New Roman" w:cs="Times New Roman"/>
+          <w:sz w:val="28"/>
+          <w:szCs w:val="28"/>
+        </w:rPr>
+        <w:br/>
+      </w:r>
+      <w:r>
+        <w:rPr>
+          <w:noProof/>
+        </w:rPr>
+        <w:drawing>
+          <wp:inline distT="0" distB="0" distL="0" distR="0" wp14:anchorId="0F267F2B" wp14:editId="74543349">
+            <wp:extent cx="5731510" cy="5479415"/>
+            <wp:effectExtent l="0" t="0" r="2540" b="6985"/>
+            <wp:docPr id="1650818237" name="Picture 1" descr="A screenshot of a computer&#10;&#10;AI-generated content may be incorrect."/>
+            <wp:cNvGraphicFramePr>
+              <a:graphicFrameLocks xmlns:a="http://schemas.openxmlformats.org/drawingml/2006/main" noChangeAspect="1"/>
+            </wp:cNvGraphicFramePr>
+            <a:graphic xmlns:a="http://schemas.openxmlformats.org/drawingml/2006/main">
+              <a:graphicData uri="http://schemas.openxmlformats.org/drawingml/2006/picture">
+                <pic:pic xmlns:pic="http://schemas.openxmlformats.org/drawingml/2006/picture">
+                  <pic:nvPicPr>
+                    <pic:cNvPr id="1650818237" name="Picture 1" descr="A screenshot of a computer&#10;&#10;AI-generated content may be incorrect."/>
+                    <pic:cNvPicPr/>
+                  </pic:nvPicPr>
+                  <pic:blipFill>
+                    <a:blip r:embed="rId29"/>
+                    <a:stretch>
+                      <a:fillRect/>
+                    </a:stretch>
+                  </pic:blipFill>
+                  <pic:spPr>
+                    <a:xfrm>
+                      <a:off x="0" y="0"/>
+                      <a:ext cx="5731510" cy="5479415"/>
+                    </a:xfrm>
+                    <a:prstGeom prst="rect">
+                      <a:avLst/>
+                    </a:prstGeom>
+                  </pic:spPr>
+                </pic:pic>
+              </a:graphicData>
+            </a:graphic>
+          </wp:inline>
+        </w:drawing>
+      </w:r>
+    </w:p>
+    <w:p>
+      <w:pPr>
+        <w:ind w:left="720"/>
+        <w:rPr>
+          <w:rFonts w:ascii="Times New Roman" w:hAnsi="Times New Roman" w:cs="Times New Roman"/>
+          <w:sz w:val="28"/>
+          <w:szCs w:val="28"/>
+        </w:rPr>
+      </w:pPr>
+    </w:p>
+    <w:p>
+      <w:pPr>
+        <w:ind w:left="720"/>
+        <w:rPr>
+          <w:rFonts w:ascii="Times New Roman" w:hAnsi="Times New Roman" w:cs="Times New Roman"/>
+          <w:sz w:val="28"/>
+          <w:szCs w:val="28"/>
+        </w:rPr>
+      </w:pPr>
+      <w:r>
+        <w:rPr>
+          <w:rFonts w:ascii="Times New Roman" w:hAnsi="Times New Roman" w:cs="Times New Roman"/>
+          <w:sz w:val="28"/>
+          <w:szCs w:val="28"/>
+        </w:rPr>
+        <w:t xml:space="preserve">Then I executed the </w:t>
+      </w:r>
+      <w:proofErr w:type="spellStart"/>
+      <w:r>
+        <w:rPr>
+          <w:rFonts w:ascii="Times New Roman" w:hAnsi="Times New Roman" w:cs="Times New Roman"/>
+          <w:sz w:val="28"/>
+          <w:szCs w:val="28"/>
+        </w:rPr>
+        <w:t>dtsx</w:t>
+      </w:r>
+      <w:proofErr w:type="spellEnd"/>
+      <w:r>
+        <w:rPr>
+          <w:rFonts w:ascii="Times New Roman" w:hAnsi="Times New Roman" w:cs="Times New Roman"/>
+          <w:sz w:val="28"/>
+          <w:szCs w:val="28"/>
+        </w:rPr>
+        <w:br/>
+        <w:t>Then I could see the Fact Table is populated correctly</w:t>
+      </w:r>
+    </w:p>
+    <w:p>
+      <w:pPr>
+        <w:ind w:left="720"/>
+        <w:rPr>
+          <w:rFonts w:ascii="Times New Roman" w:hAnsi="Times New Roman" w:cs="Times New Roman"/>
+          <w:sz w:val="28"/>
+          <w:szCs w:val="28"/>
+        </w:rPr>
+      </w:pPr>
+      <w:r>
+        <w:rPr>
+          <w:rFonts w:ascii="Times New Roman" w:hAnsi="Times New Roman" w:cs="Times New Roman"/>
+          <w:sz w:val="28"/>
+          <w:szCs w:val="28"/>
+        </w:rPr>
+        <w:br/>
+      </w:r>
+      <w:r>
+        <w:rPr>
+          <w:rFonts w:ascii="Times New Roman" w:hAnsi="Times New Roman" w:cs="Times New Roman"/>
+          <w:sz w:val="28"/>
+          <w:szCs w:val="28"/>
+        </w:rPr>
+        <w:br/>
+      </w:r>
+      <w:r>
+        <w:rPr>
+          <w:rFonts w:ascii="Times New Roman" w:hAnsi="Times New Roman" w:cs="Times New Roman"/>
+          <w:sz w:val="28"/>
+          <w:szCs w:val="28"/>
+        </w:rPr>
+        <w:br/>
+      </w:r>
+      <w:r>
+        <w:rPr>
+          <w:rFonts w:ascii="Times New Roman" w:hAnsi="Times New Roman" w:cs="Times New Roman"/>
+          <w:sz w:val="28"/>
+          <w:szCs w:val="28"/>
+        </w:rPr>
+        <w:br/>
+        <w:t xml:space="preserve"> </w:t>
+      </w:r>
     </w:p>
     <w:p>
       <w:pPr>

</xml_diff>

<commit_message>
Assignement completed, documentation yet to complete
</commit_message>
<xml_diff>
--- a/ProjectDescription.docx
+++ b/ProjectDescription.docx
@@ -6509,9 +6509,1743 @@
           <w:sz w:val="28"/>
           <w:szCs w:val="28"/>
         </w:rPr>
+        <w:t>Step 6</w:t>
+      </w:r>
+      <w:r>
+        <w:rPr>
+          <w:rFonts w:ascii="Times New Roman" w:hAnsi="Times New Roman" w:cs="Times New Roman"/>
+          <w:sz w:val="28"/>
+          <w:szCs w:val="28"/>
+        </w:rPr>
+        <w:br/>
+      </w:r>
+      <w:r>
+        <w:rPr>
+          <w:rFonts w:ascii="Times New Roman" w:hAnsi="Times New Roman" w:cs="Times New Roman"/>
+          <w:sz w:val="28"/>
+          <w:szCs w:val="28"/>
+        </w:rPr>
+        <w:br/>
+        <w:t xml:space="preserve">First I created a table with </w:t>
+      </w:r>
+      <w:proofErr w:type="spellStart"/>
+      <w:r>
+        <w:rPr>
+          <w:rFonts w:ascii="Times New Roman" w:hAnsi="Times New Roman" w:cs="Times New Roman"/>
+          <w:sz w:val="28"/>
+          <w:szCs w:val="28"/>
+        </w:rPr>
+        <w:t>txn_id</w:t>
+      </w:r>
+      <w:proofErr w:type="spellEnd"/>
+      <w:r>
+        <w:rPr>
+          <w:rFonts w:ascii="Times New Roman" w:hAnsi="Times New Roman" w:cs="Times New Roman"/>
+          <w:sz w:val="28"/>
+          <w:szCs w:val="28"/>
+        </w:rPr>
+        <w:t xml:space="preserve"> and </w:t>
+      </w:r>
+      <w:proofErr w:type="spellStart"/>
+      <w:r>
+        <w:rPr>
+          <w:rFonts w:ascii="Times New Roman" w:hAnsi="Times New Roman" w:cs="Times New Roman"/>
+          <w:sz w:val="28"/>
+          <w:szCs w:val="28"/>
+        </w:rPr>
+        <w:t>txn_completed_time</w:t>
+      </w:r>
+      <w:proofErr w:type="spellEnd"/>
+      <w:r>
+        <w:rPr>
+          <w:rFonts w:ascii="Times New Roman" w:hAnsi="Times New Roman" w:cs="Times New Roman"/>
+          <w:sz w:val="28"/>
+          <w:szCs w:val="28"/>
+        </w:rPr>
+        <w:t xml:space="preserve"> using a python script</w:t>
+      </w:r>
+      <w:r>
+        <w:rPr>
+          <w:rFonts w:ascii="Times New Roman" w:hAnsi="Times New Roman" w:cs="Times New Roman"/>
+          <w:sz w:val="28"/>
+          <w:szCs w:val="28"/>
+        </w:rPr>
+        <w:br/>
+        <w:t>python script</w:t>
+      </w:r>
+      <w:r>
+        <w:rPr>
+          <w:rFonts w:ascii="Times New Roman" w:hAnsi="Times New Roman" w:cs="Times New Roman"/>
+          <w:sz w:val="28"/>
+          <w:szCs w:val="28"/>
+        </w:rPr>
+        <w:br/>
+      </w:r>
+      <w:r>
+        <w:rPr>
+          <w:rFonts w:ascii="Times New Roman" w:hAnsi="Times New Roman" w:cs="Times New Roman"/>
+          <w:sz w:val="28"/>
+          <w:szCs w:val="28"/>
+        </w:rPr>
+        <w:lastRenderedPageBreak/>
+        <w:br/>
+      </w:r>
+      <w:r>
+        <w:rPr>
+          <w:rFonts w:ascii="Times New Roman" w:hAnsi="Times New Roman" w:cs="Times New Roman"/>
+          <w:i/>
+          <w:iCs/>
+          <w:sz w:val="28"/>
+          <w:szCs w:val="28"/>
+        </w:rPr>
+        <w:t xml:space="preserve">#Table to create a sample table with </w:t>
+      </w:r>
+      <w:proofErr w:type="spellStart"/>
+      <w:r>
+        <w:rPr>
+          <w:rFonts w:ascii="Times New Roman" w:hAnsi="Times New Roman" w:cs="Times New Roman"/>
+          <w:i/>
+          <w:iCs/>
+          <w:sz w:val="28"/>
+          <w:szCs w:val="28"/>
+        </w:rPr>
+        <w:t>txn_id</w:t>
+      </w:r>
+      <w:proofErr w:type="spellEnd"/>
+      <w:r>
+        <w:rPr>
+          <w:rFonts w:ascii="Times New Roman" w:hAnsi="Times New Roman" w:cs="Times New Roman"/>
+          <w:i/>
+          <w:iCs/>
+          <w:sz w:val="28"/>
+          <w:szCs w:val="28"/>
+        </w:rPr>
+        <w:t xml:space="preserve"> and </w:t>
+      </w:r>
+      <w:proofErr w:type="spellStart"/>
+      <w:r>
+        <w:rPr>
+          <w:rFonts w:ascii="Times New Roman" w:hAnsi="Times New Roman" w:cs="Times New Roman"/>
+          <w:i/>
+          <w:iCs/>
+          <w:sz w:val="28"/>
+          <w:szCs w:val="28"/>
+        </w:rPr>
+        <w:t>accm_tx_complete_time</w:t>
+      </w:r>
+      <w:proofErr w:type="spellEnd"/>
+    </w:p>
+    <w:p>
+      <w:pPr>
+        <w:ind w:left="720"/>
+        <w:rPr>
+          <w:rFonts w:ascii="Times New Roman" w:hAnsi="Times New Roman" w:cs="Times New Roman"/>
+          <w:sz w:val="28"/>
+          <w:szCs w:val="28"/>
+        </w:rPr>
+      </w:pPr>
+    </w:p>
+    <w:p>
+      <w:pPr>
+        <w:ind w:left="720"/>
+        <w:rPr>
+          <w:rFonts w:ascii="Times New Roman" w:hAnsi="Times New Roman" w:cs="Times New Roman"/>
+          <w:sz w:val="28"/>
+          <w:szCs w:val="28"/>
+        </w:rPr>
+      </w:pPr>
+      <w:r>
+        <w:rPr>
+          <w:rFonts w:ascii="Times New Roman" w:hAnsi="Times New Roman" w:cs="Times New Roman"/>
+          <w:i/>
+          <w:iCs/>
+          <w:sz w:val="28"/>
+          <w:szCs w:val="28"/>
+        </w:rPr>
+        <w:t>import</w:t>
+      </w:r>
+      <w:r>
+        <w:rPr>
+          <w:rFonts w:ascii="Times New Roman" w:hAnsi="Times New Roman" w:cs="Times New Roman"/>
+          <w:sz w:val="28"/>
+          <w:szCs w:val="28"/>
+        </w:rPr>
+        <w:t xml:space="preserve"> pandas </w:t>
+      </w:r>
+      <w:r>
+        <w:rPr>
+          <w:rFonts w:ascii="Times New Roman" w:hAnsi="Times New Roman" w:cs="Times New Roman"/>
+          <w:i/>
+          <w:iCs/>
+          <w:sz w:val="28"/>
+          <w:szCs w:val="28"/>
+        </w:rPr>
+        <w:t>as</w:t>
+      </w:r>
+      <w:r>
+        <w:rPr>
+          <w:rFonts w:ascii="Times New Roman" w:hAnsi="Times New Roman" w:cs="Times New Roman"/>
+          <w:sz w:val="28"/>
+          <w:szCs w:val="28"/>
+        </w:rPr>
+        <w:t xml:space="preserve"> pd</w:t>
+      </w:r>
+    </w:p>
+    <w:p>
+      <w:pPr>
+        <w:ind w:left="720"/>
+        <w:rPr>
+          <w:rFonts w:ascii="Times New Roman" w:hAnsi="Times New Roman" w:cs="Times New Roman"/>
+          <w:sz w:val="28"/>
+          <w:szCs w:val="28"/>
+        </w:rPr>
+      </w:pPr>
+      <w:r>
+        <w:rPr>
+          <w:rFonts w:ascii="Times New Roman" w:hAnsi="Times New Roman" w:cs="Times New Roman"/>
+          <w:i/>
+          <w:iCs/>
+          <w:sz w:val="28"/>
+          <w:szCs w:val="28"/>
+        </w:rPr>
+        <w:t>from</w:t>
+      </w:r>
+      <w:r>
+        <w:rPr>
+          <w:rFonts w:ascii="Times New Roman" w:hAnsi="Times New Roman" w:cs="Times New Roman"/>
+          <w:sz w:val="28"/>
+          <w:szCs w:val="28"/>
+        </w:rPr>
+        <w:t xml:space="preserve"> datetime </w:t>
+      </w:r>
+      <w:r>
+        <w:rPr>
+          <w:rFonts w:ascii="Times New Roman" w:hAnsi="Times New Roman" w:cs="Times New Roman"/>
+          <w:i/>
+          <w:iCs/>
+          <w:sz w:val="28"/>
+          <w:szCs w:val="28"/>
+        </w:rPr>
+        <w:t>import</w:t>
+      </w:r>
+      <w:r>
+        <w:rPr>
+          <w:rFonts w:ascii="Times New Roman" w:hAnsi="Times New Roman" w:cs="Times New Roman"/>
+          <w:sz w:val="28"/>
+          <w:szCs w:val="28"/>
+        </w:rPr>
+        <w:t xml:space="preserve"> datetime, </w:t>
+      </w:r>
+      <w:proofErr w:type="spellStart"/>
+      <w:r>
+        <w:rPr>
+          <w:rFonts w:ascii="Times New Roman" w:hAnsi="Times New Roman" w:cs="Times New Roman"/>
+          <w:sz w:val="28"/>
+          <w:szCs w:val="28"/>
+        </w:rPr>
+        <w:t>timedelta</w:t>
+      </w:r>
+      <w:proofErr w:type="spellEnd"/>
+    </w:p>
+    <w:p>
+      <w:pPr>
+        <w:ind w:left="720"/>
+        <w:rPr>
+          <w:rFonts w:ascii="Times New Roman" w:hAnsi="Times New Roman" w:cs="Times New Roman"/>
+          <w:sz w:val="28"/>
+          <w:szCs w:val="28"/>
+        </w:rPr>
+      </w:pPr>
+      <w:r>
+        <w:rPr>
+          <w:rFonts w:ascii="Times New Roman" w:hAnsi="Times New Roman" w:cs="Times New Roman"/>
+          <w:i/>
+          <w:iCs/>
+          <w:sz w:val="28"/>
+          <w:szCs w:val="28"/>
+        </w:rPr>
+        <w:t>import</w:t>
+      </w:r>
+      <w:r>
+        <w:rPr>
+          <w:rFonts w:ascii="Times New Roman" w:hAnsi="Times New Roman" w:cs="Times New Roman"/>
+          <w:sz w:val="28"/>
+          <w:szCs w:val="28"/>
+        </w:rPr>
+        <w:t xml:space="preserve"> random</w:t>
+      </w:r>
+    </w:p>
+    <w:p>
+      <w:pPr>
+        <w:ind w:left="720"/>
+        <w:rPr>
+          <w:rFonts w:ascii="Times New Roman" w:hAnsi="Times New Roman" w:cs="Times New Roman"/>
+          <w:sz w:val="28"/>
+          <w:szCs w:val="28"/>
+        </w:rPr>
+      </w:pPr>
+    </w:p>
+    <w:p>
+      <w:pPr>
+        <w:ind w:left="720"/>
+        <w:rPr>
+          <w:rFonts w:ascii="Times New Roman" w:hAnsi="Times New Roman" w:cs="Times New Roman"/>
+          <w:sz w:val="28"/>
+          <w:szCs w:val="28"/>
+        </w:rPr>
+      </w:pPr>
+      <w:r>
+        <w:rPr>
+          <w:rFonts w:ascii="Times New Roman" w:hAnsi="Times New Roman" w:cs="Times New Roman"/>
+          <w:sz w:val="28"/>
+          <w:szCs w:val="28"/>
+        </w:rPr>
+        <w:t xml:space="preserve">def </w:t>
+      </w:r>
+      <w:proofErr w:type="spellStart"/>
+      <w:r>
+        <w:rPr>
+          <w:rFonts w:ascii="Times New Roman" w:hAnsi="Times New Roman" w:cs="Times New Roman"/>
+          <w:i/>
+          <w:iCs/>
+          <w:sz w:val="28"/>
+          <w:szCs w:val="28"/>
+        </w:rPr>
+        <w:t>generate_txn_table</w:t>
+      </w:r>
+      <w:proofErr w:type="spellEnd"/>
+      <w:r>
+        <w:rPr>
+          <w:rFonts w:ascii="Times New Roman" w:hAnsi="Times New Roman" w:cs="Times New Roman"/>
+          <w:sz w:val="28"/>
+          <w:szCs w:val="28"/>
+        </w:rPr>
+        <w:t>(n):</w:t>
+      </w:r>
+    </w:p>
+    <w:p>
+      <w:pPr>
+        <w:ind w:left="720"/>
+        <w:rPr>
+          <w:rFonts w:ascii="Times New Roman" w:hAnsi="Times New Roman" w:cs="Times New Roman"/>
+          <w:sz w:val="28"/>
+          <w:szCs w:val="28"/>
+        </w:rPr>
+      </w:pPr>
+      <w:r>
+        <w:rPr>
+          <w:rFonts w:ascii="Times New Roman" w:hAnsi="Times New Roman" w:cs="Times New Roman"/>
+          <w:sz w:val="28"/>
+          <w:szCs w:val="28"/>
+        </w:rPr>
+        <w:t xml:space="preserve">    </w:t>
+      </w:r>
+      <w:proofErr w:type="spellStart"/>
+      <w:r>
+        <w:rPr>
+          <w:rFonts w:ascii="Times New Roman" w:hAnsi="Times New Roman" w:cs="Times New Roman"/>
+          <w:sz w:val="28"/>
+          <w:szCs w:val="28"/>
+        </w:rPr>
+        <w:t>base_time</w:t>
+      </w:r>
+      <w:proofErr w:type="spellEnd"/>
+      <w:r>
+        <w:rPr>
+          <w:rFonts w:ascii="Times New Roman" w:hAnsi="Times New Roman" w:cs="Times New Roman"/>
+          <w:sz w:val="28"/>
+          <w:szCs w:val="28"/>
+        </w:rPr>
+        <w:t xml:space="preserve"> = </w:t>
+      </w:r>
+      <w:proofErr w:type="gramStart"/>
+      <w:r>
+        <w:rPr>
+          <w:rFonts w:ascii="Times New Roman" w:hAnsi="Times New Roman" w:cs="Times New Roman"/>
+          <w:sz w:val="28"/>
+          <w:szCs w:val="28"/>
+        </w:rPr>
+        <w:t>datetime(</w:t>
+      </w:r>
+      <w:proofErr w:type="gramEnd"/>
+      <w:r>
+        <w:rPr>
+          <w:rFonts w:ascii="Times New Roman" w:hAnsi="Times New Roman" w:cs="Times New Roman"/>
+          <w:sz w:val="28"/>
+          <w:szCs w:val="28"/>
+        </w:rPr>
+        <w:t xml:space="preserve">2025, 4, 27, 8, 0, 0) </w:t>
+      </w:r>
+    </w:p>
+    <w:p>
+      <w:pPr>
+        <w:ind w:left="720"/>
+        <w:rPr>
+          <w:rFonts w:ascii="Times New Roman" w:hAnsi="Times New Roman" w:cs="Times New Roman"/>
+          <w:sz w:val="28"/>
+          <w:szCs w:val="28"/>
+        </w:rPr>
+      </w:pPr>
+      <w:r>
+        <w:rPr>
+          <w:rFonts w:ascii="Times New Roman" w:hAnsi="Times New Roman" w:cs="Times New Roman"/>
+          <w:sz w:val="28"/>
+          <w:szCs w:val="28"/>
+        </w:rPr>
+        <w:t xml:space="preserve">    </w:t>
+      </w:r>
+      <w:proofErr w:type="spellStart"/>
+      <w:r>
+        <w:rPr>
+          <w:rFonts w:ascii="Times New Roman" w:hAnsi="Times New Roman" w:cs="Times New Roman"/>
+          <w:sz w:val="28"/>
+          <w:szCs w:val="28"/>
+        </w:rPr>
+        <w:t>txn</w:t>
+      </w:r>
+      <w:proofErr w:type="spellEnd"/>
+      <w:r>
+        <w:rPr>
+          <w:rFonts w:ascii="Times New Roman" w:hAnsi="Times New Roman" w:cs="Times New Roman"/>
+          <w:sz w:val="28"/>
+          <w:szCs w:val="28"/>
+        </w:rPr>
+        <w:t xml:space="preserve"> = []</w:t>
+      </w:r>
+    </w:p>
+    <w:p>
+      <w:pPr>
+        <w:ind w:left="720"/>
+        <w:rPr>
+          <w:rFonts w:ascii="Times New Roman" w:hAnsi="Times New Roman" w:cs="Times New Roman"/>
+          <w:sz w:val="28"/>
+          <w:szCs w:val="28"/>
+        </w:rPr>
+      </w:pPr>
+      <w:r>
+        <w:rPr>
+          <w:rFonts w:ascii="Times New Roman" w:hAnsi="Times New Roman" w:cs="Times New Roman"/>
+          <w:sz w:val="28"/>
+          <w:szCs w:val="28"/>
+        </w:rPr>
+        <w:t xml:space="preserve">    </w:t>
+      </w:r>
+    </w:p>
+    <w:p>
+      <w:pPr>
+        <w:ind w:left="720"/>
+        <w:rPr>
+          <w:rFonts w:ascii="Times New Roman" w:hAnsi="Times New Roman" w:cs="Times New Roman"/>
+          <w:sz w:val="28"/>
+          <w:szCs w:val="28"/>
+        </w:rPr>
+      </w:pPr>
+      <w:r>
+        <w:rPr>
+          <w:rFonts w:ascii="Times New Roman" w:hAnsi="Times New Roman" w:cs="Times New Roman"/>
+          <w:sz w:val="28"/>
+          <w:szCs w:val="28"/>
+        </w:rPr>
+        <w:t xml:space="preserve">    </w:t>
+      </w:r>
+      <w:r>
+        <w:rPr>
+          <w:rFonts w:ascii="Times New Roman" w:hAnsi="Times New Roman" w:cs="Times New Roman"/>
+          <w:i/>
+          <w:iCs/>
+          <w:sz w:val="28"/>
+          <w:szCs w:val="28"/>
+        </w:rPr>
+        <w:t>for</w:t>
+      </w:r>
+      <w:r>
+        <w:rPr>
+          <w:rFonts w:ascii="Times New Roman" w:hAnsi="Times New Roman" w:cs="Times New Roman"/>
+          <w:sz w:val="28"/>
+          <w:szCs w:val="28"/>
+        </w:rPr>
+        <w:t xml:space="preserve"> </w:t>
+      </w:r>
+      <w:proofErr w:type="spellStart"/>
+      <w:r>
+        <w:rPr>
+          <w:rFonts w:ascii="Times New Roman" w:hAnsi="Times New Roman" w:cs="Times New Roman"/>
+          <w:sz w:val="28"/>
+          <w:szCs w:val="28"/>
+        </w:rPr>
+        <w:t>i</w:t>
+      </w:r>
+      <w:proofErr w:type="spellEnd"/>
+      <w:r>
+        <w:rPr>
+          <w:rFonts w:ascii="Times New Roman" w:hAnsi="Times New Roman" w:cs="Times New Roman"/>
+          <w:sz w:val="28"/>
+          <w:szCs w:val="28"/>
+        </w:rPr>
+        <w:t xml:space="preserve"> </w:t>
+      </w:r>
+      <w:r>
+        <w:rPr>
+          <w:rFonts w:ascii="Times New Roman" w:hAnsi="Times New Roman" w:cs="Times New Roman"/>
+          <w:i/>
+          <w:iCs/>
+          <w:sz w:val="28"/>
+          <w:szCs w:val="28"/>
+        </w:rPr>
+        <w:t>in</w:t>
+      </w:r>
+      <w:r>
+        <w:rPr>
+          <w:rFonts w:ascii="Times New Roman" w:hAnsi="Times New Roman" w:cs="Times New Roman"/>
+          <w:sz w:val="28"/>
+          <w:szCs w:val="28"/>
+        </w:rPr>
+        <w:t xml:space="preserve"> range(n):</w:t>
+      </w:r>
+    </w:p>
+    <w:p>
+      <w:pPr>
+        <w:ind w:left="720"/>
+        <w:rPr>
+          <w:rFonts w:ascii="Times New Roman" w:hAnsi="Times New Roman" w:cs="Times New Roman"/>
+          <w:sz w:val="28"/>
+          <w:szCs w:val="28"/>
+        </w:rPr>
+      </w:pPr>
+      <w:r>
+        <w:rPr>
+          <w:rFonts w:ascii="Times New Roman" w:hAnsi="Times New Roman" w:cs="Times New Roman"/>
+          <w:sz w:val="28"/>
+          <w:szCs w:val="28"/>
+        </w:rPr>
+        <w:t xml:space="preserve">        </w:t>
+      </w:r>
+      <w:proofErr w:type="spellStart"/>
+      <w:r>
+        <w:rPr>
+          <w:rFonts w:ascii="Times New Roman" w:hAnsi="Times New Roman" w:cs="Times New Roman"/>
+          <w:sz w:val="28"/>
+          <w:szCs w:val="28"/>
+        </w:rPr>
+        <w:t>random_minutes</w:t>
+      </w:r>
+      <w:proofErr w:type="spellEnd"/>
+      <w:r>
+        <w:rPr>
+          <w:rFonts w:ascii="Times New Roman" w:hAnsi="Times New Roman" w:cs="Times New Roman"/>
+          <w:sz w:val="28"/>
+          <w:szCs w:val="28"/>
+        </w:rPr>
+        <w:t xml:space="preserve"> = </w:t>
+      </w:r>
+      <w:proofErr w:type="spellStart"/>
+      <w:proofErr w:type="gramStart"/>
+      <w:r>
+        <w:rPr>
+          <w:rFonts w:ascii="Times New Roman" w:hAnsi="Times New Roman" w:cs="Times New Roman"/>
+          <w:sz w:val="28"/>
+          <w:szCs w:val="28"/>
+        </w:rPr>
+        <w:t>random.randint</w:t>
+      </w:r>
+      <w:proofErr w:type="spellEnd"/>
+      <w:proofErr w:type="gramEnd"/>
+      <w:r>
+        <w:rPr>
+          <w:rFonts w:ascii="Times New Roman" w:hAnsi="Times New Roman" w:cs="Times New Roman"/>
+          <w:sz w:val="28"/>
+          <w:szCs w:val="28"/>
+        </w:rPr>
+        <w:t xml:space="preserve">(1, 60 * 48) </w:t>
+      </w:r>
+    </w:p>
+    <w:p>
+      <w:pPr>
+        <w:ind w:left="720"/>
+        <w:rPr>
+          <w:rFonts w:ascii="Times New Roman" w:hAnsi="Times New Roman" w:cs="Times New Roman"/>
+          <w:sz w:val="28"/>
+          <w:szCs w:val="28"/>
+        </w:rPr>
+      </w:pPr>
+      <w:r>
+        <w:rPr>
+          <w:rFonts w:ascii="Times New Roman" w:hAnsi="Times New Roman" w:cs="Times New Roman"/>
+          <w:sz w:val="28"/>
+          <w:szCs w:val="28"/>
+        </w:rPr>
+        <w:t xml:space="preserve">        </w:t>
+      </w:r>
+      <w:proofErr w:type="spellStart"/>
+      <w:r>
+        <w:rPr>
+          <w:rFonts w:ascii="Times New Roman" w:hAnsi="Times New Roman" w:cs="Times New Roman"/>
+          <w:sz w:val="28"/>
+          <w:szCs w:val="28"/>
+        </w:rPr>
+        <w:t>txn_time</w:t>
+      </w:r>
+      <w:proofErr w:type="spellEnd"/>
+      <w:r>
+        <w:rPr>
+          <w:rFonts w:ascii="Times New Roman" w:hAnsi="Times New Roman" w:cs="Times New Roman"/>
+          <w:sz w:val="28"/>
+          <w:szCs w:val="28"/>
+        </w:rPr>
+        <w:t xml:space="preserve"> = </w:t>
+      </w:r>
+      <w:proofErr w:type="spellStart"/>
+      <w:r>
+        <w:rPr>
+          <w:rFonts w:ascii="Times New Roman" w:hAnsi="Times New Roman" w:cs="Times New Roman"/>
+          <w:sz w:val="28"/>
+          <w:szCs w:val="28"/>
+        </w:rPr>
+        <w:t>base_time</w:t>
+      </w:r>
+      <w:proofErr w:type="spellEnd"/>
+      <w:r>
+        <w:rPr>
+          <w:rFonts w:ascii="Times New Roman" w:hAnsi="Times New Roman" w:cs="Times New Roman"/>
+          <w:sz w:val="28"/>
+          <w:szCs w:val="28"/>
+        </w:rPr>
+        <w:t xml:space="preserve"> + </w:t>
+      </w:r>
+      <w:proofErr w:type="spellStart"/>
+      <w:r>
+        <w:rPr>
+          <w:rFonts w:ascii="Times New Roman" w:hAnsi="Times New Roman" w:cs="Times New Roman"/>
+          <w:sz w:val="28"/>
+          <w:szCs w:val="28"/>
+        </w:rPr>
+        <w:t>timedelta</w:t>
+      </w:r>
+      <w:proofErr w:type="spellEnd"/>
+      <w:r>
+        <w:rPr>
+          <w:rFonts w:ascii="Times New Roman" w:hAnsi="Times New Roman" w:cs="Times New Roman"/>
+          <w:sz w:val="28"/>
+          <w:szCs w:val="28"/>
+        </w:rPr>
+        <w:t>(minutes=</w:t>
+      </w:r>
+      <w:proofErr w:type="spellStart"/>
+      <w:r>
+        <w:rPr>
+          <w:rFonts w:ascii="Times New Roman" w:hAnsi="Times New Roman" w:cs="Times New Roman"/>
+          <w:sz w:val="28"/>
+          <w:szCs w:val="28"/>
+        </w:rPr>
+        <w:t>random_minutes</w:t>
+      </w:r>
+      <w:proofErr w:type="spellEnd"/>
+      <w:r>
+        <w:rPr>
+          <w:rFonts w:ascii="Times New Roman" w:hAnsi="Times New Roman" w:cs="Times New Roman"/>
+          <w:sz w:val="28"/>
+          <w:szCs w:val="28"/>
+        </w:rPr>
+        <w:t>)</w:t>
+      </w:r>
+    </w:p>
+    <w:p>
+      <w:pPr>
+        <w:ind w:left="720"/>
+        <w:rPr>
+          <w:rFonts w:ascii="Times New Roman" w:hAnsi="Times New Roman" w:cs="Times New Roman"/>
+          <w:sz w:val="28"/>
+          <w:szCs w:val="28"/>
+        </w:rPr>
+      </w:pPr>
+      <w:r>
+        <w:rPr>
+          <w:rFonts w:ascii="Times New Roman" w:hAnsi="Times New Roman" w:cs="Times New Roman"/>
+          <w:sz w:val="28"/>
+          <w:szCs w:val="28"/>
+        </w:rPr>
+        <w:t xml:space="preserve">        </w:t>
+      </w:r>
+      <w:proofErr w:type="spellStart"/>
+      <w:proofErr w:type="gramStart"/>
+      <w:r>
+        <w:rPr>
+          <w:rFonts w:ascii="Times New Roman" w:hAnsi="Times New Roman" w:cs="Times New Roman"/>
+          <w:sz w:val="28"/>
+          <w:szCs w:val="28"/>
+        </w:rPr>
+        <w:t>txn.append</w:t>
+      </w:r>
+      <w:proofErr w:type="spellEnd"/>
+      <w:proofErr w:type="gramEnd"/>
+      <w:r>
+        <w:rPr>
+          <w:rFonts w:ascii="Times New Roman" w:hAnsi="Times New Roman" w:cs="Times New Roman"/>
+          <w:sz w:val="28"/>
+          <w:szCs w:val="28"/>
+        </w:rPr>
+        <w:t>({</w:t>
+      </w:r>
+    </w:p>
+    <w:p>
+      <w:pPr>
+        <w:ind w:left="720"/>
+        <w:rPr>
+          <w:rFonts w:ascii="Times New Roman" w:hAnsi="Times New Roman" w:cs="Times New Roman"/>
+          <w:sz w:val="28"/>
+          <w:szCs w:val="28"/>
+        </w:rPr>
+      </w:pPr>
+      <w:r>
+        <w:rPr>
+          <w:rFonts w:ascii="Times New Roman" w:hAnsi="Times New Roman" w:cs="Times New Roman"/>
+          <w:sz w:val="28"/>
+          <w:szCs w:val="28"/>
+        </w:rPr>
+        <w:t>            '</w:t>
+      </w:r>
+      <w:proofErr w:type="spellStart"/>
+      <w:proofErr w:type="gramStart"/>
+      <w:r>
+        <w:rPr>
+          <w:rFonts w:ascii="Times New Roman" w:hAnsi="Times New Roman" w:cs="Times New Roman"/>
+          <w:sz w:val="28"/>
+          <w:szCs w:val="28"/>
+        </w:rPr>
+        <w:t>txn</w:t>
+      </w:r>
+      <w:proofErr w:type="gramEnd"/>
+      <w:r>
+        <w:rPr>
+          <w:rFonts w:ascii="Times New Roman" w:hAnsi="Times New Roman" w:cs="Times New Roman"/>
+          <w:sz w:val="28"/>
+          <w:szCs w:val="28"/>
+        </w:rPr>
+        <w:t>_id</w:t>
+      </w:r>
+      <w:proofErr w:type="spellEnd"/>
+      <w:r>
+        <w:rPr>
+          <w:rFonts w:ascii="Times New Roman" w:hAnsi="Times New Roman" w:cs="Times New Roman"/>
+          <w:sz w:val="28"/>
+          <w:szCs w:val="28"/>
+        </w:rPr>
+        <w:t xml:space="preserve">': </w:t>
+      </w:r>
+      <w:proofErr w:type="spellStart"/>
+      <w:r>
+        <w:rPr>
+          <w:rFonts w:ascii="Times New Roman" w:hAnsi="Times New Roman" w:cs="Times New Roman"/>
+          <w:sz w:val="28"/>
+          <w:szCs w:val="28"/>
+        </w:rPr>
+        <w:t>i</w:t>
+      </w:r>
+      <w:proofErr w:type="spellEnd"/>
+      <w:r>
+        <w:rPr>
+          <w:rFonts w:ascii="Times New Roman" w:hAnsi="Times New Roman" w:cs="Times New Roman"/>
+          <w:sz w:val="28"/>
+          <w:szCs w:val="28"/>
+        </w:rPr>
+        <w:t xml:space="preserve"> + 1001,</w:t>
+      </w:r>
+    </w:p>
+    <w:p>
+      <w:pPr>
+        <w:ind w:left="720"/>
+        <w:rPr>
+          <w:rFonts w:ascii="Times New Roman" w:hAnsi="Times New Roman" w:cs="Times New Roman"/>
+          <w:sz w:val="28"/>
+          <w:szCs w:val="28"/>
+        </w:rPr>
+      </w:pPr>
+      <w:r>
+        <w:rPr>
+          <w:rFonts w:ascii="Times New Roman" w:hAnsi="Times New Roman" w:cs="Times New Roman"/>
+          <w:sz w:val="28"/>
+          <w:szCs w:val="28"/>
+        </w:rPr>
+        <w:t>            '</w:t>
+      </w:r>
+      <w:proofErr w:type="spellStart"/>
+      <w:proofErr w:type="gramStart"/>
+      <w:r>
+        <w:rPr>
+          <w:rFonts w:ascii="Times New Roman" w:hAnsi="Times New Roman" w:cs="Times New Roman"/>
+          <w:sz w:val="28"/>
+          <w:szCs w:val="28"/>
+        </w:rPr>
+        <w:t>accm</w:t>
+      </w:r>
+      <w:proofErr w:type="gramEnd"/>
+      <w:r>
+        <w:rPr>
+          <w:rFonts w:ascii="Times New Roman" w:hAnsi="Times New Roman" w:cs="Times New Roman"/>
+          <w:sz w:val="28"/>
+          <w:szCs w:val="28"/>
+        </w:rPr>
+        <w:t>_txn_complete_time</w:t>
+      </w:r>
+      <w:proofErr w:type="spellEnd"/>
+      <w:r>
+        <w:rPr>
+          <w:rFonts w:ascii="Times New Roman" w:hAnsi="Times New Roman" w:cs="Times New Roman"/>
+          <w:sz w:val="28"/>
+          <w:szCs w:val="28"/>
+        </w:rPr>
+        <w:t xml:space="preserve">': </w:t>
+      </w:r>
+      <w:proofErr w:type="spellStart"/>
+      <w:r>
+        <w:rPr>
+          <w:rFonts w:ascii="Times New Roman" w:hAnsi="Times New Roman" w:cs="Times New Roman"/>
+          <w:sz w:val="28"/>
+          <w:szCs w:val="28"/>
+        </w:rPr>
+        <w:t>txn_</w:t>
+      </w:r>
+      <w:proofErr w:type="gramStart"/>
+      <w:r>
+        <w:rPr>
+          <w:rFonts w:ascii="Times New Roman" w:hAnsi="Times New Roman" w:cs="Times New Roman"/>
+          <w:sz w:val="28"/>
+          <w:szCs w:val="28"/>
+        </w:rPr>
+        <w:t>time.strftime</w:t>
+      </w:r>
+      <w:proofErr w:type="spellEnd"/>
+      <w:proofErr w:type="gramEnd"/>
+      <w:r>
+        <w:rPr>
+          <w:rFonts w:ascii="Times New Roman" w:hAnsi="Times New Roman" w:cs="Times New Roman"/>
+          <w:sz w:val="28"/>
+          <w:szCs w:val="28"/>
+        </w:rPr>
+        <w:t>('%Y-%m-%d %</w:t>
+      </w:r>
+      <w:proofErr w:type="gramStart"/>
+      <w:r>
+        <w:rPr>
+          <w:rFonts w:ascii="Times New Roman" w:hAnsi="Times New Roman" w:cs="Times New Roman"/>
+          <w:sz w:val="28"/>
+          <w:szCs w:val="28"/>
+        </w:rPr>
+        <w:t>H:%M:%</w:t>
+      </w:r>
+      <w:proofErr w:type="gramEnd"/>
+      <w:r>
+        <w:rPr>
+          <w:rFonts w:ascii="Times New Roman" w:hAnsi="Times New Roman" w:cs="Times New Roman"/>
+          <w:sz w:val="28"/>
+          <w:szCs w:val="28"/>
+        </w:rPr>
+        <w:t>S')</w:t>
+      </w:r>
+    </w:p>
+    <w:p>
+      <w:pPr>
+        <w:ind w:left="720"/>
+        <w:rPr>
+          <w:rFonts w:ascii="Times New Roman" w:hAnsi="Times New Roman" w:cs="Times New Roman"/>
+          <w:sz w:val="28"/>
+          <w:szCs w:val="28"/>
+        </w:rPr>
+      </w:pPr>
+      <w:r>
+        <w:rPr>
+          <w:rFonts w:ascii="Times New Roman" w:hAnsi="Times New Roman" w:cs="Times New Roman"/>
+          <w:sz w:val="28"/>
+          <w:szCs w:val="28"/>
+        </w:rPr>
+        <w:t>        })</w:t>
+      </w:r>
+    </w:p>
+    <w:p>
+      <w:pPr>
+        <w:ind w:left="720"/>
+        <w:rPr>
+          <w:rFonts w:ascii="Times New Roman" w:hAnsi="Times New Roman" w:cs="Times New Roman"/>
+          <w:sz w:val="28"/>
+          <w:szCs w:val="28"/>
+        </w:rPr>
+      </w:pPr>
+    </w:p>
+    <w:p>
+      <w:pPr>
+        <w:ind w:left="720"/>
+        <w:rPr>
+          <w:rFonts w:ascii="Times New Roman" w:hAnsi="Times New Roman" w:cs="Times New Roman"/>
+          <w:sz w:val="28"/>
+          <w:szCs w:val="28"/>
+        </w:rPr>
+      </w:pPr>
+      <w:r>
+        <w:rPr>
+          <w:rFonts w:ascii="Times New Roman" w:hAnsi="Times New Roman" w:cs="Times New Roman"/>
+          <w:sz w:val="28"/>
+          <w:szCs w:val="28"/>
+        </w:rPr>
+        <w:t xml:space="preserve">    </w:t>
+      </w:r>
+      <w:r>
+        <w:rPr>
+          <w:rFonts w:ascii="Times New Roman" w:hAnsi="Times New Roman" w:cs="Times New Roman"/>
+          <w:i/>
+          <w:iCs/>
+          <w:sz w:val="28"/>
+          <w:szCs w:val="28"/>
+        </w:rPr>
+        <w:t>return</w:t>
+      </w:r>
+      <w:r>
+        <w:rPr>
+          <w:rFonts w:ascii="Times New Roman" w:hAnsi="Times New Roman" w:cs="Times New Roman"/>
+          <w:sz w:val="28"/>
+          <w:szCs w:val="28"/>
+        </w:rPr>
+        <w:t xml:space="preserve"> </w:t>
+      </w:r>
+      <w:proofErr w:type="spellStart"/>
+      <w:r>
+        <w:rPr>
+          <w:rFonts w:ascii="Times New Roman" w:hAnsi="Times New Roman" w:cs="Times New Roman"/>
+          <w:sz w:val="28"/>
+          <w:szCs w:val="28"/>
+        </w:rPr>
+        <w:t>txn</w:t>
+      </w:r>
+      <w:proofErr w:type="spellEnd"/>
+    </w:p>
+    <w:p>
+      <w:pPr>
+        <w:ind w:left="720"/>
+        <w:rPr>
+          <w:rFonts w:ascii="Times New Roman" w:hAnsi="Times New Roman" w:cs="Times New Roman"/>
+          <w:sz w:val="28"/>
+          <w:szCs w:val="28"/>
+        </w:rPr>
+      </w:pPr>
+    </w:p>
+    <w:p>
+      <w:pPr>
+        <w:ind w:left="720"/>
+        <w:rPr>
+          <w:rFonts w:ascii="Times New Roman" w:hAnsi="Times New Roman" w:cs="Times New Roman"/>
+          <w:sz w:val="28"/>
+          <w:szCs w:val="28"/>
+        </w:rPr>
+      </w:pPr>
+      <w:proofErr w:type="spellStart"/>
+      <w:r>
+        <w:rPr>
+          <w:rFonts w:ascii="Times New Roman" w:hAnsi="Times New Roman" w:cs="Times New Roman"/>
+          <w:sz w:val="28"/>
+          <w:szCs w:val="28"/>
+        </w:rPr>
+        <w:t>txn_data</w:t>
+      </w:r>
+      <w:proofErr w:type="spellEnd"/>
+      <w:r>
+        <w:rPr>
+          <w:rFonts w:ascii="Times New Roman" w:hAnsi="Times New Roman" w:cs="Times New Roman"/>
+          <w:sz w:val="28"/>
+          <w:szCs w:val="28"/>
+        </w:rPr>
+        <w:t xml:space="preserve"> = </w:t>
+      </w:r>
+      <w:proofErr w:type="spellStart"/>
+      <w:r>
+        <w:rPr>
+          <w:rFonts w:ascii="Times New Roman" w:hAnsi="Times New Roman" w:cs="Times New Roman"/>
+          <w:sz w:val="28"/>
+          <w:szCs w:val="28"/>
+        </w:rPr>
+        <w:t>generate_txn_</w:t>
+      </w:r>
+      <w:proofErr w:type="gramStart"/>
+      <w:r>
+        <w:rPr>
+          <w:rFonts w:ascii="Times New Roman" w:hAnsi="Times New Roman" w:cs="Times New Roman"/>
+          <w:sz w:val="28"/>
+          <w:szCs w:val="28"/>
+        </w:rPr>
+        <w:t>table</w:t>
+      </w:r>
+      <w:proofErr w:type="spellEnd"/>
+      <w:r>
+        <w:rPr>
+          <w:rFonts w:ascii="Times New Roman" w:hAnsi="Times New Roman" w:cs="Times New Roman"/>
+          <w:sz w:val="28"/>
+          <w:szCs w:val="28"/>
+        </w:rPr>
+        <w:t>(</w:t>
+      </w:r>
+      <w:proofErr w:type="gramEnd"/>
+      <w:r>
+        <w:rPr>
+          <w:rFonts w:ascii="Times New Roman" w:hAnsi="Times New Roman" w:cs="Times New Roman"/>
+          <w:sz w:val="28"/>
+          <w:szCs w:val="28"/>
+        </w:rPr>
+        <w:t>1369)</w:t>
+      </w:r>
+    </w:p>
+    <w:p>
+      <w:pPr>
+        <w:ind w:left="720"/>
+        <w:rPr>
+          <w:rFonts w:ascii="Times New Roman" w:hAnsi="Times New Roman" w:cs="Times New Roman"/>
+          <w:sz w:val="28"/>
+          <w:szCs w:val="28"/>
+        </w:rPr>
+      </w:pPr>
+    </w:p>
+    <w:p>
+      <w:pPr>
+        <w:ind w:left="720"/>
+        <w:rPr>
+          <w:rFonts w:ascii="Times New Roman" w:hAnsi="Times New Roman" w:cs="Times New Roman"/>
+          <w:sz w:val="28"/>
+          <w:szCs w:val="28"/>
+        </w:rPr>
+      </w:pPr>
+      <w:r>
+        <w:rPr>
+          <w:rFonts w:ascii="Times New Roman" w:hAnsi="Times New Roman" w:cs="Times New Roman"/>
+          <w:i/>
+          <w:iCs/>
+          <w:sz w:val="28"/>
+          <w:szCs w:val="28"/>
+        </w:rPr>
+        <w:t># Save to CSV</w:t>
+      </w:r>
+    </w:p>
+    <w:p>
+      <w:pPr>
+        <w:ind w:left="720"/>
+        <w:rPr>
+          <w:rFonts w:ascii="Times New Roman" w:hAnsi="Times New Roman" w:cs="Times New Roman"/>
+          <w:sz w:val="28"/>
+          <w:szCs w:val="28"/>
+        </w:rPr>
+      </w:pPr>
+      <w:proofErr w:type="spellStart"/>
+      <w:r>
+        <w:rPr>
+          <w:rFonts w:ascii="Times New Roman" w:hAnsi="Times New Roman" w:cs="Times New Roman"/>
+          <w:sz w:val="28"/>
+          <w:szCs w:val="28"/>
+        </w:rPr>
+        <w:t>df</w:t>
+      </w:r>
+      <w:proofErr w:type="spellEnd"/>
+      <w:r>
+        <w:rPr>
+          <w:rFonts w:ascii="Times New Roman" w:hAnsi="Times New Roman" w:cs="Times New Roman"/>
+          <w:sz w:val="28"/>
+          <w:szCs w:val="28"/>
+        </w:rPr>
+        <w:t xml:space="preserve"> = </w:t>
+      </w:r>
+      <w:proofErr w:type="spellStart"/>
+      <w:proofErr w:type="gramStart"/>
+      <w:r>
+        <w:rPr>
+          <w:rFonts w:ascii="Times New Roman" w:hAnsi="Times New Roman" w:cs="Times New Roman"/>
+          <w:sz w:val="28"/>
+          <w:szCs w:val="28"/>
+        </w:rPr>
+        <w:t>pd.DataFrame</w:t>
+      </w:r>
+      <w:proofErr w:type="spellEnd"/>
+      <w:proofErr w:type="gramEnd"/>
+      <w:r>
+        <w:rPr>
+          <w:rFonts w:ascii="Times New Roman" w:hAnsi="Times New Roman" w:cs="Times New Roman"/>
+          <w:sz w:val="28"/>
+          <w:szCs w:val="28"/>
+        </w:rPr>
+        <w:t>(</w:t>
+      </w:r>
+      <w:proofErr w:type="spellStart"/>
+      <w:r>
+        <w:rPr>
+          <w:rFonts w:ascii="Times New Roman" w:hAnsi="Times New Roman" w:cs="Times New Roman"/>
+          <w:sz w:val="28"/>
+          <w:szCs w:val="28"/>
+        </w:rPr>
+        <w:t>txn_data</w:t>
+      </w:r>
+      <w:proofErr w:type="spellEnd"/>
+      <w:r>
+        <w:rPr>
+          <w:rFonts w:ascii="Times New Roman" w:hAnsi="Times New Roman" w:cs="Times New Roman"/>
+          <w:sz w:val="28"/>
+          <w:szCs w:val="28"/>
+        </w:rPr>
+        <w:t>)</w:t>
+      </w:r>
+    </w:p>
+    <w:p>
+      <w:pPr>
+        <w:ind w:left="720"/>
+        <w:rPr>
+          <w:rFonts w:ascii="Times New Roman" w:hAnsi="Times New Roman" w:cs="Times New Roman"/>
+          <w:sz w:val="28"/>
+          <w:szCs w:val="28"/>
+        </w:rPr>
+      </w:pPr>
+      <w:proofErr w:type="spellStart"/>
+      <w:r>
+        <w:rPr>
+          <w:rFonts w:ascii="Times New Roman" w:hAnsi="Times New Roman" w:cs="Times New Roman"/>
+          <w:sz w:val="28"/>
+          <w:szCs w:val="28"/>
+        </w:rPr>
+        <w:t>df.to_</w:t>
+      </w:r>
+      <w:proofErr w:type="gramStart"/>
+      <w:r>
+        <w:rPr>
+          <w:rFonts w:ascii="Times New Roman" w:hAnsi="Times New Roman" w:cs="Times New Roman"/>
+          <w:sz w:val="28"/>
+          <w:szCs w:val="28"/>
+        </w:rPr>
+        <w:t>csv</w:t>
+      </w:r>
+      <w:proofErr w:type="spellEnd"/>
+      <w:r>
+        <w:rPr>
+          <w:rFonts w:ascii="Times New Roman" w:hAnsi="Times New Roman" w:cs="Times New Roman"/>
+          <w:sz w:val="28"/>
+          <w:szCs w:val="28"/>
+        </w:rPr>
+        <w:t>(</w:t>
+      </w:r>
+      <w:proofErr w:type="gramEnd"/>
+      <w:r>
+        <w:rPr>
+          <w:rFonts w:ascii="Times New Roman" w:hAnsi="Times New Roman" w:cs="Times New Roman"/>
+          <w:sz w:val="28"/>
+          <w:szCs w:val="28"/>
+        </w:rPr>
+        <w:t>"CSVs/txn.csv", index=False)</w:t>
+      </w:r>
+    </w:p>
+    <w:p>
+      <w:pPr>
+        <w:ind w:left="720"/>
+        <w:rPr>
+          <w:rFonts w:ascii="Times New Roman" w:hAnsi="Times New Roman" w:cs="Times New Roman"/>
+          <w:sz w:val="28"/>
+          <w:szCs w:val="28"/>
+        </w:rPr>
+      </w:pPr>
+    </w:p>
+    <w:p>
+      <w:pPr>
+        <w:ind w:left="720"/>
+        <w:rPr>
+          <w:rFonts w:ascii="Times New Roman" w:hAnsi="Times New Roman" w:cs="Times New Roman"/>
+          <w:sz w:val="28"/>
+          <w:szCs w:val="28"/>
+        </w:rPr>
+      </w:pPr>
+      <w:r>
+        <w:rPr>
+          <w:rFonts w:ascii="Times New Roman" w:hAnsi="Times New Roman" w:cs="Times New Roman"/>
+          <w:sz w:val="28"/>
+          <w:szCs w:val="28"/>
+        </w:rPr>
+        <w:lastRenderedPageBreak/>
+        <w:t>Then used for the step</w:t>
+      </w:r>
+      <w:r>
+        <w:rPr>
+          <w:rFonts w:ascii="Times New Roman" w:hAnsi="Times New Roman" w:cs="Times New Roman"/>
+          <w:sz w:val="28"/>
+          <w:szCs w:val="28"/>
+        </w:rPr>
         <w:br/>
         <w:t xml:space="preserve"> </w:t>
       </w:r>
+      <w:r>
+        <w:rPr>
+          <w:rFonts w:ascii="Times New Roman" w:hAnsi="Times New Roman" w:cs="Times New Roman"/>
+          <w:sz w:val="28"/>
+          <w:szCs w:val="28"/>
+        </w:rPr>
+        <w:br/>
+      </w:r>
+      <w:r>
+        <w:rPr>
+          <w:rFonts w:ascii="Times New Roman" w:hAnsi="Times New Roman" w:cs="Times New Roman"/>
+          <w:sz w:val="28"/>
+          <w:szCs w:val="28"/>
+        </w:rPr>
+        <w:t xml:space="preserve">First I added an OLE DB flat source to retrieve the txn.CSV and a derived column of it to take a copy of </w:t>
+      </w:r>
+      <w:proofErr w:type="spellStart"/>
+      <w:r>
+        <w:rPr>
+          <w:rFonts w:ascii="Times New Roman" w:hAnsi="Times New Roman" w:cs="Times New Roman"/>
+          <w:sz w:val="28"/>
+          <w:szCs w:val="28"/>
+        </w:rPr>
+        <w:t>txn_complete_time</w:t>
+      </w:r>
+      <w:proofErr w:type="spellEnd"/>
+      <w:r>
+        <w:rPr>
+          <w:rFonts w:ascii="Times New Roman" w:hAnsi="Times New Roman" w:cs="Times New Roman"/>
+          <w:sz w:val="28"/>
+          <w:szCs w:val="28"/>
+        </w:rPr>
+        <w:t>.</w:t>
+      </w:r>
+      <w:r>
+        <w:rPr>
+          <w:rFonts w:ascii="Times New Roman" w:hAnsi="Times New Roman" w:cs="Times New Roman"/>
+          <w:sz w:val="28"/>
+          <w:szCs w:val="28"/>
+        </w:rPr>
+        <w:br/>
+        <w:t>Then in an OLE DB command task,</w:t>
+      </w:r>
+      <w:r>
+        <w:rPr>
+          <w:rFonts w:ascii="Times New Roman" w:hAnsi="Times New Roman" w:cs="Times New Roman"/>
+          <w:sz w:val="28"/>
+          <w:szCs w:val="28"/>
+        </w:rPr>
+        <w:br/>
+        <w:t xml:space="preserve"> added this SQL line</w:t>
+      </w:r>
+      <w:r>
+        <w:rPr>
+          <w:rFonts w:ascii="Times New Roman" w:hAnsi="Times New Roman" w:cs="Times New Roman"/>
+          <w:sz w:val="28"/>
+          <w:szCs w:val="28"/>
+        </w:rPr>
+        <w:br/>
+      </w:r>
+      <w:r>
+        <w:rPr>
+          <w:rFonts w:ascii="Times New Roman" w:hAnsi="Times New Roman" w:cs="Times New Roman"/>
+          <w:sz w:val="28"/>
+          <w:szCs w:val="28"/>
+        </w:rPr>
+        <w:br/>
+      </w:r>
+      <w:r>
+        <w:rPr>
+          <w:rFonts w:ascii="Times New Roman" w:hAnsi="Times New Roman" w:cs="Times New Roman"/>
+          <w:sz w:val="28"/>
+          <w:szCs w:val="28"/>
+        </w:rPr>
+        <w:t xml:space="preserve">UPDATE </w:t>
+      </w:r>
+      <w:proofErr w:type="spellStart"/>
+      <w:proofErr w:type="gramStart"/>
+      <w:r>
+        <w:rPr>
+          <w:rFonts w:ascii="Times New Roman" w:hAnsi="Times New Roman" w:cs="Times New Roman"/>
+          <w:sz w:val="28"/>
+          <w:szCs w:val="28"/>
+        </w:rPr>
+        <w:t>dbo.FactBilling</w:t>
+      </w:r>
+      <w:proofErr w:type="spellEnd"/>
+      <w:proofErr w:type="gramEnd"/>
+    </w:p>
+    <w:p>
+      <w:pPr>
+        <w:ind w:left="720"/>
+        <w:rPr>
+          <w:rFonts w:ascii="Times New Roman" w:hAnsi="Times New Roman" w:cs="Times New Roman"/>
+          <w:sz w:val="28"/>
+          <w:szCs w:val="28"/>
+        </w:rPr>
+      </w:pPr>
+      <w:r>
+        <w:rPr>
+          <w:rFonts w:ascii="Times New Roman" w:hAnsi="Times New Roman" w:cs="Times New Roman"/>
+          <w:sz w:val="28"/>
+          <w:szCs w:val="28"/>
+        </w:rPr>
+        <w:t xml:space="preserve">  SET </w:t>
+      </w:r>
+    </w:p>
+    <w:p>
+      <w:pPr>
+        <w:ind w:left="720"/>
+        <w:rPr>
+          <w:rFonts w:ascii="Times New Roman" w:hAnsi="Times New Roman" w:cs="Times New Roman"/>
+          <w:sz w:val="28"/>
+          <w:szCs w:val="28"/>
+        </w:rPr>
+      </w:pPr>
+      <w:r>
+        <w:rPr>
+          <w:rFonts w:ascii="Times New Roman" w:hAnsi="Times New Roman" w:cs="Times New Roman"/>
+          <w:sz w:val="28"/>
+          <w:szCs w:val="28"/>
+        </w:rPr>
+        <w:t xml:space="preserve">    </w:t>
+      </w:r>
+      <w:proofErr w:type="spellStart"/>
+      <w:r>
+        <w:rPr>
+          <w:rFonts w:ascii="Times New Roman" w:hAnsi="Times New Roman" w:cs="Times New Roman"/>
+          <w:sz w:val="28"/>
+          <w:szCs w:val="28"/>
+        </w:rPr>
+        <w:t>accm_txn_complete_time</w:t>
+      </w:r>
+      <w:proofErr w:type="spellEnd"/>
+      <w:r>
+        <w:rPr>
+          <w:rFonts w:ascii="Times New Roman" w:hAnsi="Times New Roman" w:cs="Times New Roman"/>
+          <w:sz w:val="28"/>
+          <w:szCs w:val="28"/>
+        </w:rPr>
+        <w:t xml:space="preserve"> </w:t>
+      </w:r>
+      <w:proofErr w:type="gramStart"/>
+      <w:r>
+        <w:rPr>
+          <w:rFonts w:ascii="Times New Roman" w:hAnsi="Times New Roman" w:cs="Times New Roman"/>
+          <w:sz w:val="28"/>
+          <w:szCs w:val="28"/>
+        </w:rPr>
+        <w:t>= ?</w:t>
+      </w:r>
+      <w:proofErr w:type="gramEnd"/>
+      <w:r>
+        <w:rPr>
+          <w:rFonts w:ascii="Times New Roman" w:hAnsi="Times New Roman" w:cs="Times New Roman"/>
+          <w:sz w:val="28"/>
+          <w:szCs w:val="28"/>
+        </w:rPr>
+        <w:t>,</w:t>
+      </w:r>
+    </w:p>
+    <w:p>
+      <w:pPr>
+        <w:ind w:left="720"/>
+        <w:rPr>
+          <w:rFonts w:ascii="Times New Roman" w:hAnsi="Times New Roman" w:cs="Times New Roman"/>
+          <w:sz w:val="28"/>
+          <w:szCs w:val="28"/>
+        </w:rPr>
+      </w:pPr>
+      <w:r>
+        <w:rPr>
+          <w:rFonts w:ascii="Times New Roman" w:hAnsi="Times New Roman" w:cs="Times New Roman"/>
+          <w:sz w:val="28"/>
+          <w:szCs w:val="28"/>
+        </w:rPr>
+        <w:t xml:space="preserve">    </w:t>
+      </w:r>
+      <w:proofErr w:type="spellStart"/>
+      <w:r>
+        <w:rPr>
+          <w:rFonts w:ascii="Times New Roman" w:hAnsi="Times New Roman" w:cs="Times New Roman"/>
+          <w:sz w:val="28"/>
+          <w:szCs w:val="28"/>
+        </w:rPr>
+        <w:t>txn_process_time_hours</w:t>
+      </w:r>
+      <w:proofErr w:type="spellEnd"/>
+      <w:r>
+        <w:rPr>
+          <w:rFonts w:ascii="Times New Roman" w:hAnsi="Times New Roman" w:cs="Times New Roman"/>
+          <w:sz w:val="28"/>
+          <w:szCs w:val="28"/>
+        </w:rPr>
+        <w:t xml:space="preserve"> = </w:t>
+      </w:r>
+      <w:proofErr w:type="gramStart"/>
+      <w:r>
+        <w:rPr>
+          <w:rFonts w:ascii="Times New Roman" w:hAnsi="Times New Roman" w:cs="Times New Roman"/>
+          <w:sz w:val="28"/>
+          <w:szCs w:val="28"/>
+        </w:rPr>
+        <w:t>DATEDIFF(</w:t>
+      </w:r>
+      <w:proofErr w:type="gramEnd"/>
+      <w:r>
+        <w:rPr>
+          <w:rFonts w:ascii="Times New Roman" w:hAnsi="Times New Roman" w:cs="Times New Roman"/>
+          <w:sz w:val="28"/>
+          <w:szCs w:val="28"/>
+        </w:rPr>
+        <w:t xml:space="preserve">hour, </w:t>
+      </w:r>
+      <w:proofErr w:type="spellStart"/>
+      <w:r>
+        <w:rPr>
+          <w:rFonts w:ascii="Times New Roman" w:hAnsi="Times New Roman" w:cs="Times New Roman"/>
+          <w:sz w:val="28"/>
+          <w:szCs w:val="28"/>
+        </w:rPr>
+        <w:t>accm_txn_create_time</w:t>
+      </w:r>
+      <w:proofErr w:type="spellEnd"/>
+      <w:proofErr w:type="gramStart"/>
+      <w:r>
+        <w:rPr>
+          <w:rFonts w:ascii="Times New Roman" w:hAnsi="Times New Roman" w:cs="Times New Roman"/>
+          <w:sz w:val="28"/>
+          <w:szCs w:val="28"/>
+        </w:rPr>
+        <w:t>, ?</w:t>
+      </w:r>
+      <w:proofErr w:type="gramEnd"/>
+      <w:r>
+        <w:rPr>
+          <w:rFonts w:ascii="Times New Roman" w:hAnsi="Times New Roman" w:cs="Times New Roman"/>
+          <w:sz w:val="28"/>
+          <w:szCs w:val="28"/>
+        </w:rPr>
+        <w:t xml:space="preserve">) </w:t>
+      </w:r>
+    </w:p>
+    <w:p>
+      <w:pPr>
+        <w:ind w:left="720"/>
+        <w:rPr>
+          <w:rFonts w:ascii="Times New Roman" w:hAnsi="Times New Roman" w:cs="Times New Roman"/>
+          <w:sz w:val="28"/>
+          <w:szCs w:val="28"/>
+        </w:rPr>
+      </w:pPr>
+      <w:r>
+        <w:rPr>
+          <w:rFonts w:ascii="Times New Roman" w:hAnsi="Times New Roman" w:cs="Times New Roman"/>
+          <w:sz w:val="28"/>
+          <w:szCs w:val="28"/>
+        </w:rPr>
+        <w:t xml:space="preserve">WHERE </w:t>
+      </w:r>
+      <w:proofErr w:type="spellStart"/>
+      <w:r>
+        <w:rPr>
+          <w:rFonts w:ascii="Times New Roman" w:hAnsi="Times New Roman" w:cs="Times New Roman"/>
+          <w:sz w:val="28"/>
+          <w:szCs w:val="28"/>
+        </w:rPr>
+        <w:t>billing_id</w:t>
+      </w:r>
+      <w:proofErr w:type="spellEnd"/>
+      <w:r>
+        <w:rPr>
+          <w:rFonts w:ascii="Times New Roman" w:hAnsi="Times New Roman" w:cs="Times New Roman"/>
+          <w:sz w:val="28"/>
+          <w:szCs w:val="28"/>
+        </w:rPr>
+        <w:t xml:space="preserve"> = ?;</w:t>
+      </w:r>
+      <w:r>
+        <w:rPr>
+          <w:rFonts w:ascii="Times New Roman" w:hAnsi="Times New Roman" w:cs="Times New Roman"/>
+          <w:sz w:val="28"/>
+          <w:szCs w:val="28"/>
+        </w:rPr>
+        <w:br/>
+      </w:r>
+      <w:r>
+        <w:rPr>
+          <w:rFonts w:ascii="Times New Roman" w:hAnsi="Times New Roman" w:cs="Times New Roman"/>
+          <w:sz w:val="28"/>
+          <w:szCs w:val="28"/>
+        </w:rPr>
+        <w:br/>
+        <w:t xml:space="preserve">here for three parameters I passed </w:t>
+      </w:r>
+      <w:proofErr w:type="spellStart"/>
+      <w:r>
+        <w:rPr>
+          <w:rFonts w:ascii="Times New Roman" w:hAnsi="Times New Roman" w:cs="Times New Roman"/>
+          <w:sz w:val="28"/>
+          <w:szCs w:val="28"/>
+        </w:rPr>
+        <w:t>accm_txn_complete_time</w:t>
+      </w:r>
+      <w:proofErr w:type="spellEnd"/>
+      <w:r>
+        <w:rPr>
+          <w:rFonts w:ascii="Times New Roman" w:hAnsi="Times New Roman" w:cs="Times New Roman"/>
+          <w:sz w:val="28"/>
+          <w:szCs w:val="28"/>
+        </w:rPr>
+        <w:t xml:space="preserve">, </w:t>
+      </w:r>
+      <w:proofErr w:type="spellStart"/>
+      <w:r>
+        <w:rPr>
+          <w:rFonts w:ascii="Times New Roman" w:hAnsi="Times New Roman" w:cs="Times New Roman"/>
+          <w:sz w:val="28"/>
+          <w:szCs w:val="28"/>
+        </w:rPr>
+        <w:t>accm_txn_complete_time</w:t>
+      </w:r>
+      <w:r>
+        <w:rPr>
+          <w:rFonts w:ascii="Times New Roman" w:hAnsi="Times New Roman" w:cs="Times New Roman"/>
+          <w:sz w:val="28"/>
+          <w:szCs w:val="28"/>
+        </w:rPr>
+        <w:t>_copy</w:t>
+      </w:r>
+      <w:proofErr w:type="spellEnd"/>
+      <w:r>
+        <w:rPr>
+          <w:rFonts w:ascii="Times New Roman" w:hAnsi="Times New Roman" w:cs="Times New Roman"/>
+          <w:sz w:val="28"/>
+          <w:szCs w:val="28"/>
+        </w:rPr>
+        <w:t xml:space="preserve">, </w:t>
+      </w:r>
+      <w:proofErr w:type="spellStart"/>
+      <w:r>
+        <w:rPr>
+          <w:rFonts w:ascii="Times New Roman" w:hAnsi="Times New Roman" w:cs="Times New Roman"/>
+          <w:sz w:val="28"/>
+          <w:szCs w:val="28"/>
+        </w:rPr>
+        <w:t>txn_id</w:t>
+      </w:r>
+      <w:proofErr w:type="spellEnd"/>
+      <w:r>
+        <w:rPr>
+          <w:rFonts w:ascii="Times New Roman" w:hAnsi="Times New Roman" w:cs="Times New Roman"/>
+          <w:sz w:val="28"/>
+          <w:szCs w:val="28"/>
+        </w:rPr>
+        <w:t xml:space="preserve"> to </w:t>
+      </w:r>
+      <w:proofErr w:type="spellStart"/>
+      <w:r>
+        <w:rPr>
+          <w:rFonts w:ascii="Times New Roman" w:hAnsi="Times New Roman" w:cs="Times New Roman"/>
+          <w:sz w:val="28"/>
+          <w:szCs w:val="28"/>
+        </w:rPr>
+        <w:t>correcty</w:t>
+      </w:r>
+      <w:proofErr w:type="spellEnd"/>
+      <w:r>
+        <w:rPr>
+          <w:rFonts w:ascii="Times New Roman" w:hAnsi="Times New Roman" w:cs="Times New Roman"/>
+          <w:sz w:val="28"/>
+          <w:szCs w:val="28"/>
+        </w:rPr>
+        <w:t xml:space="preserve"> map and update the fact Billing table.</w:t>
+      </w:r>
+      <w:r>
+        <w:rPr>
+          <w:rFonts w:ascii="Times New Roman" w:hAnsi="Times New Roman" w:cs="Times New Roman"/>
+          <w:sz w:val="28"/>
+          <w:szCs w:val="28"/>
+        </w:rPr>
+        <w:br/>
+      </w:r>
+      <w:r>
+        <w:rPr>
+          <w:rFonts w:ascii="Times New Roman" w:hAnsi="Times New Roman" w:cs="Times New Roman"/>
+          <w:sz w:val="28"/>
+          <w:szCs w:val="28"/>
+        </w:rPr>
+        <w:br/>
+        <w:t>The final Data Flow looks like this</w:t>
+      </w:r>
+      <w:r>
+        <w:rPr>
+          <w:rFonts w:ascii="Times New Roman" w:hAnsi="Times New Roman" w:cs="Times New Roman"/>
+          <w:sz w:val="28"/>
+          <w:szCs w:val="28"/>
+        </w:rPr>
+        <w:br/>
+      </w:r>
+      <w:r>
+        <w:rPr>
+          <w:rFonts w:ascii="Times New Roman" w:hAnsi="Times New Roman" w:cs="Times New Roman"/>
+          <w:sz w:val="28"/>
+          <w:szCs w:val="28"/>
+        </w:rPr>
+        <w:br/>
+      </w:r>
+      <w:r>
+        <w:rPr>
+          <w:noProof/>
+        </w:rPr>
+        <w:drawing>
+          <wp:inline distT="0" distB="0" distL="0" distR="0" wp14:anchorId="405B8353" wp14:editId="11C9D9A7">
+            <wp:extent cx="4029075" cy="3752850"/>
+            <wp:effectExtent l="0" t="0" r="9525" b="0"/>
+            <wp:docPr id="1569064667" name="Picture 1"/>
+            <wp:cNvGraphicFramePr>
+              <a:graphicFrameLocks xmlns:a="http://schemas.openxmlformats.org/drawingml/2006/main" noChangeAspect="1"/>
+            </wp:cNvGraphicFramePr>
+            <a:graphic xmlns:a="http://schemas.openxmlformats.org/drawingml/2006/main">
+              <a:graphicData uri="http://schemas.openxmlformats.org/drawingml/2006/picture">
+                <pic:pic xmlns:pic="http://schemas.openxmlformats.org/drawingml/2006/picture">
+                  <pic:nvPicPr>
+                    <pic:cNvPr id="1569064667" name=""/>
+                    <pic:cNvPicPr/>
+                  </pic:nvPicPr>
+                  <pic:blipFill>
+                    <a:blip r:embed="rId30"/>
+                    <a:stretch>
+                      <a:fillRect/>
+                    </a:stretch>
+                  </pic:blipFill>
+                  <pic:spPr>
+                    <a:xfrm>
+                      <a:off x="0" y="0"/>
+                      <a:ext cx="4029075" cy="3752850"/>
+                    </a:xfrm>
+                    <a:prstGeom prst="rect">
+                      <a:avLst/>
+                    </a:prstGeom>
+                  </pic:spPr>
+                </pic:pic>
+              </a:graphicData>
+            </a:graphic>
+          </wp:inline>
+        </w:drawing>
+      </w:r>
+    </w:p>
+    <w:p>
+      <w:pPr>
+        <w:ind w:left="720"/>
+        <w:jc w:val="center"/>
+        <w:rPr>
+          <w:rFonts w:ascii="Times New Roman" w:hAnsi="Times New Roman" w:cs="Times New Roman"/>
+          <w:sz w:val="28"/>
+          <w:szCs w:val="28"/>
+        </w:rPr>
+      </w:pPr>
+    </w:p>
+    <w:p>
+      <w:pPr>
+        <w:ind w:left="720"/>
+        <w:rPr>
+          <w:rFonts w:ascii="Times New Roman" w:hAnsi="Times New Roman" w:cs="Times New Roman"/>
+          <w:sz w:val="28"/>
+          <w:szCs w:val="28"/>
+        </w:rPr>
+      </w:pPr>
+      <w:r>
+        <w:rPr>
+          <w:rFonts w:ascii="Times New Roman" w:hAnsi="Times New Roman" w:cs="Times New Roman"/>
+          <w:sz w:val="28"/>
+          <w:szCs w:val="28"/>
+        </w:rPr>
+        <w:lastRenderedPageBreak/>
+        <w:t xml:space="preserve">Then executed the new </w:t>
+      </w:r>
+      <w:proofErr w:type="spellStart"/>
+      <w:r>
+        <w:rPr>
+          <w:rFonts w:ascii="Times New Roman" w:hAnsi="Times New Roman" w:cs="Times New Roman"/>
+          <w:sz w:val="28"/>
+          <w:szCs w:val="28"/>
+        </w:rPr>
+        <w:t>dtsx</w:t>
+      </w:r>
+      <w:proofErr w:type="spellEnd"/>
+      <w:r>
+        <w:rPr>
+          <w:rFonts w:ascii="Times New Roman" w:hAnsi="Times New Roman" w:cs="Times New Roman"/>
+          <w:sz w:val="28"/>
+          <w:szCs w:val="28"/>
+        </w:rPr>
+        <w:t xml:space="preserve"> package.</w:t>
+      </w:r>
+      <w:r>
+        <w:rPr>
+          <w:rFonts w:ascii="Times New Roman" w:hAnsi="Times New Roman" w:cs="Times New Roman"/>
+          <w:sz w:val="28"/>
+          <w:szCs w:val="28"/>
+        </w:rPr>
+        <w:br/>
+      </w:r>
+      <w:r>
+        <w:rPr>
+          <w:rFonts w:ascii="Times New Roman" w:hAnsi="Times New Roman" w:cs="Times New Roman"/>
+          <w:sz w:val="28"/>
+          <w:szCs w:val="28"/>
+        </w:rPr>
+        <w:br/>
+        <w:t>But I noticed some of the records haven’t updated correctly</w:t>
+      </w:r>
+      <w:r>
+        <w:rPr>
+          <w:rFonts w:ascii="Times New Roman" w:hAnsi="Times New Roman" w:cs="Times New Roman"/>
+          <w:sz w:val="28"/>
+          <w:szCs w:val="28"/>
+        </w:rPr>
+        <w:br/>
+        <w:t xml:space="preserve">Then I added a different logic to update these flat data source to different table in Database and in Data </w:t>
+      </w:r>
+      <w:proofErr w:type="gramStart"/>
+      <w:r>
+        <w:rPr>
+          <w:rFonts w:ascii="Times New Roman" w:hAnsi="Times New Roman" w:cs="Times New Roman"/>
+          <w:sz w:val="28"/>
+          <w:szCs w:val="28"/>
+        </w:rPr>
+        <w:t>flow ,</w:t>
+      </w:r>
+      <w:proofErr w:type="gramEnd"/>
+      <w:r>
+        <w:rPr>
+          <w:rFonts w:ascii="Times New Roman" w:hAnsi="Times New Roman" w:cs="Times New Roman"/>
+          <w:sz w:val="28"/>
+          <w:szCs w:val="28"/>
+        </w:rPr>
+        <w:t xml:space="preserve"> Event handling, </w:t>
+      </w:r>
+      <w:proofErr w:type="spellStart"/>
+      <w:r>
+        <w:rPr>
+          <w:rFonts w:ascii="Times New Roman" w:hAnsi="Times New Roman" w:cs="Times New Roman"/>
+          <w:sz w:val="28"/>
+          <w:szCs w:val="28"/>
+        </w:rPr>
+        <w:t>PostExecute</w:t>
+      </w:r>
+      <w:proofErr w:type="spellEnd"/>
+      <w:r>
+        <w:rPr>
+          <w:rFonts w:ascii="Times New Roman" w:hAnsi="Times New Roman" w:cs="Times New Roman"/>
+          <w:sz w:val="28"/>
+          <w:szCs w:val="28"/>
+        </w:rPr>
+        <w:t xml:space="preserve"> scenario update the </w:t>
+      </w:r>
+      <w:proofErr w:type="spellStart"/>
+      <w:r>
+        <w:rPr>
+          <w:rFonts w:ascii="Times New Roman" w:hAnsi="Times New Roman" w:cs="Times New Roman"/>
+          <w:sz w:val="28"/>
+          <w:szCs w:val="28"/>
+        </w:rPr>
+        <w:t>FactBilling</w:t>
+      </w:r>
+      <w:proofErr w:type="spellEnd"/>
+      <w:r>
+        <w:rPr>
+          <w:rFonts w:ascii="Times New Roman" w:hAnsi="Times New Roman" w:cs="Times New Roman"/>
+          <w:sz w:val="28"/>
+          <w:szCs w:val="28"/>
+        </w:rPr>
+        <w:t xml:space="preserve"> comparing the loaded table as needed.</w:t>
+      </w:r>
     </w:p>
     <w:p>
       <w:pPr>
@@ -6522,6 +8256,323 @@
           <w:szCs w:val="28"/>
         </w:rPr>
       </w:pPr>
+      <w:r>
+        <w:rPr>
+          <w:rFonts w:ascii="Times New Roman" w:hAnsi="Times New Roman" w:cs="Times New Roman"/>
+          <w:sz w:val="28"/>
+          <w:szCs w:val="28"/>
+        </w:rPr>
+        <w:t>It changed to this</w:t>
+      </w:r>
+      <w:r>
+        <w:rPr>
+          <w:rFonts w:ascii="Times New Roman" w:hAnsi="Times New Roman" w:cs="Times New Roman"/>
+          <w:sz w:val="28"/>
+          <w:szCs w:val="28"/>
+        </w:rPr>
+        <w:br/>
+      </w:r>
+      <w:r>
+        <w:rPr>
+          <w:rFonts w:ascii="Times New Roman" w:hAnsi="Times New Roman" w:cs="Times New Roman"/>
+          <w:sz w:val="28"/>
+          <w:szCs w:val="28"/>
+        </w:rPr>
+        <w:br/>
+      </w:r>
+      <w:r>
+        <w:rPr>
+          <w:noProof/>
+        </w:rPr>
+        <w:drawing>
+          <wp:inline distT="0" distB="0" distL="0" distR="0" wp14:anchorId="291CC8C0" wp14:editId="504E3A8D">
+            <wp:extent cx="4486275" cy="2638425"/>
+            <wp:effectExtent l="0" t="0" r="9525" b="9525"/>
+            <wp:docPr id="413552574" name="Picture 1"/>
+            <wp:cNvGraphicFramePr>
+              <a:graphicFrameLocks xmlns:a="http://schemas.openxmlformats.org/drawingml/2006/main" noChangeAspect="1"/>
+            </wp:cNvGraphicFramePr>
+            <a:graphic xmlns:a="http://schemas.openxmlformats.org/drawingml/2006/main">
+              <a:graphicData uri="http://schemas.openxmlformats.org/drawingml/2006/picture">
+                <pic:pic xmlns:pic="http://schemas.openxmlformats.org/drawingml/2006/picture">
+                  <pic:nvPicPr>
+                    <pic:cNvPr id="413552574" name=""/>
+                    <pic:cNvPicPr/>
+                  </pic:nvPicPr>
+                  <pic:blipFill>
+                    <a:blip r:embed="rId31"/>
+                    <a:stretch>
+                      <a:fillRect/>
+                    </a:stretch>
+                  </pic:blipFill>
+                  <pic:spPr>
+                    <a:xfrm>
+                      <a:off x="0" y="0"/>
+                      <a:ext cx="4486275" cy="2638425"/>
+                    </a:xfrm>
+                    <a:prstGeom prst="rect">
+                      <a:avLst/>
+                    </a:prstGeom>
+                  </pic:spPr>
+                </pic:pic>
+              </a:graphicData>
+            </a:graphic>
+          </wp:inline>
+        </w:drawing>
+      </w:r>
+      <w:r>
+        <w:rPr>
+          <w:rFonts w:ascii="Times New Roman" w:hAnsi="Times New Roman" w:cs="Times New Roman"/>
+          <w:sz w:val="28"/>
+          <w:szCs w:val="28"/>
+        </w:rPr>
+        <w:br/>
+      </w:r>
+      <w:r>
+        <w:rPr>
+          <w:rFonts w:ascii="Times New Roman" w:hAnsi="Times New Roman" w:cs="Times New Roman"/>
+          <w:sz w:val="28"/>
+          <w:szCs w:val="28"/>
+        </w:rPr>
+        <w:br/>
+        <w:t xml:space="preserve">Here It loads the data to a new table and in a </w:t>
+      </w:r>
+      <w:proofErr w:type="spellStart"/>
+      <w:r>
+        <w:rPr>
+          <w:rFonts w:ascii="Times New Roman" w:hAnsi="Times New Roman" w:cs="Times New Roman"/>
+          <w:sz w:val="28"/>
+          <w:szCs w:val="28"/>
+        </w:rPr>
+        <w:t>PreExecute</w:t>
+      </w:r>
+      <w:proofErr w:type="spellEnd"/>
+      <w:r>
+        <w:rPr>
+          <w:rFonts w:ascii="Times New Roman" w:hAnsi="Times New Roman" w:cs="Times New Roman"/>
+          <w:sz w:val="28"/>
+          <w:szCs w:val="28"/>
+        </w:rPr>
+        <w:t xml:space="preserve"> command</w:t>
+      </w:r>
+      <w:r>
+        <w:rPr>
+          <w:rFonts w:ascii="Times New Roman" w:hAnsi="Times New Roman" w:cs="Times New Roman"/>
+          <w:sz w:val="28"/>
+          <w:szCs w:val="28"/>
+        </w:rPr>
+        <w:br/>
+      </w:r>
+      <w:r>
+        <w:rPr>
+          <w:rFonts w:ascii="Times New Roman" w:hAnsi="Times New Roman" w:cs="Times New Roman"/>
+          <w:sz w:val="28"/>
+          <w:szCs w:val="28"/>
+        </w:rPr>
+        <w:br/>
+      </w:r>
+      <w:r>
+        <w:rPr>
+          <w:noProof/>
+        </w:rPr>
+        <w:drawing>
+          <wp:inline distT="0" distB="0" distL="0" distR="0" wp14:anchorId="6A39AA62" wp14:editId="54335CF8">
+            <wp:extent cx="2428875" cy="1009650"/>
+            <wp:effectExtent l="0" t="0" r="9525" b="0"/>
+            <wp:docPr id="34341693" name="Picture 1" descr="A white rectangular object with black text&#10;&#10;AI-generated content may be incorrect."/>
+            <wp:cNvGraphicFramePr>
+              <a:graphicFrameLocks xmlns:a="http://schemas.openxmlformats.org/drawingml/2006/main" noChangeAspect="1"/>
+            </wp:cNvGraphicFramePr>
+            <a:graphic xmlns:a="http://schemas.openxmlformats.org/drawingml/2006/main">
+              <a:graphicData uri="http://schemas.openxmlformats.org/drawingml/2006/picture">
+                <pic:pic xmlns:pic="http://schemas.openxmlformats.org/drawingml/2006/picture">
+                  <pic:nvPicPr>
+                    <pic:cNvPr id="34341693" name="Picture 1" descr="A white rectangular object with black text&#10;&#10;AI-generated content may be incorrect."/>
+                    <pic:cNvPicPr/>
+                  </pic:nvPicPr>
+                  <pic:blipFill>
+                    <a:blip r:embed="rId32"/>
+                    <a:stretch>
+                      <a:fillRect/>
+                    </a:stretch>
+                  </pic:blipFill>
+                  <pic:spPr>
+                    <a:xfrm>
+                      <a:off x="0" y="0"/>
+                      <a:ext cx="2428875" cy="1009650"/>
+                    </a:xfrm>
+                    <a:prstGeom prst="rect">
+                      <a:avLst/>
+                    </a:prstGeom>
+                  </pic:spPr>
+                </pic:pic>
+              </a:graphicData>
+            </a:graphic>
+          </wp:inline>
+        </w:drawing>
+      </w:r>
+      <w:r>
+        <w:rPr>
+          <w:rFonts w:ascii="Times New Roman" w:hAnsi="Times New Roman" w:cs="Times New Roman"/>
+          <w:sz w:val="28"/>
+          <w:szCs w:val="28"/>
+        </w:rPr>
+        <w:br/>
+      </w:r>
+      <w:r>
+        <w:rPr>
+          <w:rFonts w:ascii="Times New Roman" w:hAnsi="Times New Roman" w:cs="Times New Roman"/>
+          <w:sz w:val="28"/>
+          <w:szCs w:val="28"/>
+        </w:rPr>
+        <w:br/>
+        <w:t xml:space="preserve">I added command to update the </w:t>
+      </w:r>
+      <w:proofErr w:type="spellStart"/>
+      <w:r>
+        <w:rPr>
+          <w:rFonts w:ascii="Times New Roman" w:hAnsi="Times New Roman" w:cs="Times New Roman"/>
+          <w:sz w:val="28"/>
+          <w:szCs w:val="28"/>
+        </w:rPr>
+        <w:t>FactBilling</w:t>
+      </w:r>
+      <w:proofErr w:type="spellEnd"/>
+      <w:r>
+        <w:rPr>
+          <w:rFonts w:ascii="Times New Roman" w:hAnsi="Times New Roman" w:cs="Times New Roman"/>
+          <w:sz w:val="28"/>
+          <w:szCs w:val="28"/>
+        </w:rPr>
+        <w:t xml:space="preserve"> table comparing </w:t>
+      </w:r>
+      <w:proofErr w:type="spellStart"/>
+      <w:r>
+        <w:rPr>
+          <w:rFonts w:ascii="Times New Roman" w:hAnsi="Times New Roman" w:cs="Times New Roman"/>
+          <w:sz w:val="28"/>
+          <w:szCs w:val="28"/>
+        </w:rPr>
+        <w:t>txn_id</w:t>
+      </w:r>
+      <w:proofErr w:type="spellEnd"/>
+      <w:r>
+        <w:rPr>
+          <w:rFonts w:ascii="Times New Roman" w:hAnsi="Times New Roman" w:cs="Times New Roman"/>
+          <w:sz w:val="28"/>
+          <w:szCs w:val="28"/>
+        </w:rPr>
+        <w:t xml:space="preserve"> with </w:t>
+      </w:r>
+      <w:proofErr w:type="spellStart"/>
+      <w:r>
+        <w:rPr>
+          <w:rFonts w:ascii="Times New Roman" w:hAnsi="Times New Roman" w:cs="Times New Roman"/>
+          <w:sz w:val="28"/>
+          <w:szCs w:val="28"/>
+        </w:rPr>
+        <w:t>billingId</w:t>
+      </w:r>
+      <w:proofErr w:type="spellEnd"/>
+      <w:r>
+        <w:rPr>
+          <w:rFonts w:ascii="Times New Roman" w:hAnsi="Times New Roman" w:cs="Times New Roman"/>
+          <w:sz w:val="28"/>
+          <w:szCs w:val="28"/>
+        </w:rPr>
+        <w:t xml:space="preserve">. Then the Data loaded to the </w:t>
+      </w:r>
+      <w:proofErr w:type="spellStart"/>
+      <w:r>
+        <w:rPr>
+          <w:rFonts w:ascii="Times New Roman" w:hAnsi="Times New Roman" w:cs="Times New Roman"/>
+          <w:sz w:val="28"/>
+          <w:szCs w:val="28"/>
+        </w:rPr>
+        <w:t>FactBilling</w:t>
+      </w:r>
+      <w:proofErr w:type="spellEnd"/>
+      <w:r>
+        <w:rPr>
+          <w:rFonts w:ascii="Times New Roman" w:hAnsi="Times New Roman" w:cs="Times New Roman"/>
+          <w:sz w:val="28"/>
+          <w:szCs w:val="28"/>
+        </w:rPr>
+        <w:t xml:space="preserve"> table correctly.</w:t>
+      </w:r>
+      <w:r>
+        <w:rPr>
+          <w:rFonts w:ascii="Times New Roman" w:hAnsi="Times New Roman" w:cs="Times New Roman"/>
+          <w:sz w:val="28"/>
+          <w:szCs w:val="28"/>
+        </w:rPr>
+        <w:br/>
+      </w:r>
+      <w:r>
+        <w:rPr>
+          <w:rFonts w:ascii="Times New Roman" w:hAnsi="Times New Roman" w:cs="Times New Roman"/>
+          <w:sz w:val="28"/>
+          <w:szCs w:val="28"/>
+        </w:rPr>
+        <w:br/>
+      </w:r>
+      <w:r>
+        <w:rPr>
+          <w:noProof/>
+        </w:rPr>
+        <w:lastRenderedPageBreak/>
+        <w:drawing>
+          <wp:inline distT="0" distB="0" distL="0" distR="0" wp14:anchorId="43C31E24" wp14:editId="2F885DEB">
+            <wp:extent cx="5731510" cy="1897380"/>
+            <wp:effectExtent l="0" t="0" r="2540" b="7620"/>
+            <wp:docPr id="1101384045" name="Picture 1"/>
+            <wp:cNvGraphicFramePr>
+              <a:graphicFrameLocks xmlns:a="http://schemas.openxmlformats.org/drawingml/2006/main" noChangeAspect="1"/>
+            </wp:cNvGraphicFramePr>
+            <a:graphic xmlns:a="http://schemas.openxmlformats.org/drawingml/2006/main">
+              <a:graphicData uri="http://schemas.openxmlformats.org/drawingml/2006/picture">
+                <pic:pic xmlns:pic="http://schemas.openxmlformats.org/drawingml/2006/picture">
+                  <pic:nvPicPr>
+                    <pic:cNvPr id="1101384045" name=""/>
+                    <pic:cNvPicPr/>
+                  </pic:nvPicPr>
+                  <pic:blipFill>
+                    <a:blip r:embed="rId33"/>
+                    <a:stretch>
+                      <a:fillRect/>
+                    </a:stretch>
+                  </pic:blipFill>
+                  <pic:spPr>
+                    <a:xfrm>
+                      <a:off x="0" y="0"/>
+                      <a:ext cx="5731510" cy="1897380"/>
+                    </a:xfrm>
+                    <a:prstGeom prst="rect">
+                      <a:avLst/>
+                    </a:prstGeom>
+                  </pic:spPr>
+                </pic:pic>
+              </a:graphicData>
+            </a:graphic>
+          </wp:inline>
+        </w:drawing>
+      </w:r>
+      <w:r>
+        <w:rPr>
+          <w:rFonts w:ascii="Times New Roman" w:hAnsi="Times New Roman" w:cs="Times New Roman"/>
+          <w:sz w:val="28"/>
+          <w:szCs w:val="28"/>
+        </w:rPr>
+        <w:br/>
+      </w:r>
+      <w:r>
+        <w:rPr>
+          <w:rFonts w:ascii="Times New Roman" w:hAnsi="Times New Roman" w:cs="Times New Roman"/>
+          <w:sz w:val="28"/>
+          <w:szCs w:val="28"/>
+        </w:rPr>
+        <w:br/>
+      </w:r>
     </w:p>
     <w:p>
       <w:pPr>
@@ -6577,7 +8628,6 @@
           <w:sz w:val="28"/>
           <w:szCs w:val="28"/>
         </w:rPr>
-        <w:lastRenderedPageBreak/>
         <w:t>Wdwd</w:t>
       </w:r>
       <w:proofErr w:type="spellEnd"/>
@@ -7849,7 +9899,6 @@
   <w:style w:type="character" w:default="1" w:styleId="DefaultParagraphFont">
     <w:name w:val="Default Paragraph Font"/>
     <w:uiPriority w:val="1"/>
-    <w:semiHidden/>
     <w:unhideWhenUsed/>
   </w:style>
   <w:style w:type="table" w:default="1" w:styleId="TableNormal">

</xml_diff>